<commit_message>
Samples for first two session completed (version 0 - still fighing firefox)
</commit_message>
<xml_diff>
--- a/Projekttage 2015.docx
+++ b/Projekttage 2015.docx
@@ -71,24 +71,11 @@
         </w:numPr>
       </w:pPr>
       <w:r>
-        <w:t>Einführung in :</w:t>
-      </w:r>
-      <w:proofErr w:type="spellStart"/>
-      <w:r>
-        <w:t>hover</w:t>
-      </w:r>
-      <w:proofErr w:type="spellEnd"/>
-      <w:r>
-        <w:t xml:space="preserve"> für die reine CSS Aktivität</w:t>
-      </w:r>
-      <w:r>
-        <w:t>, Bezug zu :</w:t>
-      </w:r>
-      <w:proofErr w:type="spellStart"/>
-      <w:r>
-        <w:t>active</w:t>
-      </w:r>
-      <w:proofErr w:type="spellEnd"/>
+        <w:t>Einführung in :hover für die reine CSS Aktivität</w:t>
+      </w:r>
+      <w:r>
+        <w:t>, Bezug zu :active</w:t>
+      </w:r>
     </w:p>
     <w:p>
       <w:pPr>
@@ -126,32 +113,14 @@
         </w:numPr>
       </w:pPr>
       <w:r>
-        <w:t xml:space="preserve">Einführung in </w:t>
-      </w:r>
-      <w:proofErr w:type="spellStart"/>
-      <w:r>
-        <w:t>display</w:t>
-      </w:r>
-      <w:proofErr w:type="spellEnd"/>
-      <w:r>
-        <w:t>,</w:t>
-      </w:r>
-      <w:r>
-        <w:t xml:space="preserve"> </w:t>
-      </w:r>
-      <w:proofErr w:type="spellStart"/>
-      <w:r>
-        <w:t>visibility</w:t>
-      </w:r>
-      <w:proofErr w:type="spellEnd"/>
-      <w:r>
-        <w:t xml:space="preserve"> und </w:t>
-      </w:r>
-      <w:proofErr w:type="spellStart"/>
-      <w:r>
-        <w:t>background</w:t>
-      </w:r>
-      <w:proofErr w:type="spellEnd"/>
+        <w:t>Einführung in display,</w:t>
+      </w:r>
+      <w:r>
+        <w:t xml:space="preserve"> visibility</w:t>
+      </w:r>
+      <w:r>
+        <w:t xml:space="preserve"> und background</w:t>
+      </w:r>
     </w:p>
     <w:p>
       <w:pPr>
@@ -174,23 +143,7 @@
         </w:numPr>
       </w:pPr>
       <w:r>
-        <w:t xml:space="preserve">Einführung in </w:t>
-      </w:r>
-      <w:proofErr w:type="spellStart"/>
-      <w:r>
-        <w:t>position</w:t>
-      </w:r>
-      <w:proofErr w:type="spellEnd"/>
-      <w:r>
-        <w:t xml:space="preserve">, </w:t>
-      </w:r>
-      <w:proofErr w:type="spellStart"/>
-      <w:r>
-        <w:t>left</w:t>
-      </w:r>
-      <w:proofErr w:type="spellEnd"/>
-      <w:r>
-        <w:t xml:space="preserve"> und top</w:t>
+        <w:t>Einführung in position, left und top</w:t>
       </w:r>
     </w:p>
     <w:p>
@@ -202,15 +155,7 @@
         </w:numPr>
       </w:pPr>
       <w:r>
-        <w:t xml:space="preserve">(Übung) </w:t>
-      </w:r>
-      <w:proofErr w:type="spellStart"/>
-      <w:r>
-        <w:t>Tooltip</w:t>
-      </w:r>
-      <w:proofErr w:type="spellEnd"/>
-      <w:r>
-        <w:t xml:space="preserve"> einblenden</w:t>
+        <w:t>(Übung) Tooltip einblenden</w:t>
       </w:r>
     </w:p>
     <w:p>
@@ -242,15 +187,7 @@
         </w:numPr>
       </w:pPr>
       <w:r>
-        <w:t xml:space="preserve">(Übung) </w:t>
-      </w:r>
-      <w:proofErr w:type="spellStart"/>
-      <w:r>
-        <w:t>onclick</w:t>
-      </w:r>
-      <w:proofErr w:type="spellEnd"/>
-      <w:r>
-        <w:t xml:space="preserve"> im HTML</w:t>
+        <w:t>(Übung) onclick im HTML</w:t>
       </w:r>
     </w:p>
     <w:p>
@@ -280,21 +217,8 @@
         <w:t>die Lebenszyklen</w:t>
       </w:r>
       <w:r>
-        <w:t xml:space="preserve">, </w:t>
-      </w:r>
-      <w:proofErr w:type="spellStart"/>
-      <w:r>
-        <w:t>onload</w:t>
-      </w:r>
-      <w:proofErr w:type="spellEnd"/>
-      <w:r>
-        <w:t xml:space="preserve"> und </w:t>
-      </w:r>
-      <w:proofErr w:type="spellStart"/>
-      <w:r>
-        <w:t>timeout</w:t>
-      </w:r>
-      <w:proofErr w:type="spellEnd"/>
+        <w:t>, onload und timeout</w:t>
+      </w:r>
     </w:p>
     <w:p>
       <w:pPr>
@@ -305,15 +229,7 @@
         </w:numPr>
       </w:pPr>
       <w:r>
-        <w:t xml:space="preserve">(Übung) </w:t>
-      </w:r>
-      <w:proofErr w:type="spellStart"/>
-      <w:r>
-        <w:t>onclick</w:t>
-      </w:r>
-      <w:proofErr w:type="spellEnd"/>
-      <w:r>
-        <w:t xml:space="preserve"> in eigener </w:t>
+        <w:t xml:space="preserve">(Übung) onclick in eigener </w:t>
       </w:r>
       <w:r>
         <w:t>JavaScript</w:t>
@@ -331,29 +247,11 @@
         </w:numPr>
       </w:pPr>
       <w:r>
-        <w:t xml:space="preserve">Einführung in </w:t>
-      </w:r>
-      <w:proofErr w:type="spellStart"/>
-      <w:r>
-        <w:t>mouseover</w:t>
-      </w:r>
-      <w:proofErr w:type="spellEnd"/>
-      <w:r>
-        <w:t xml:space="preserve"> und </w:t>
-      </w:r>
-      <w:proofErr w:type="spellStart"/>
-      <w:r>
-        <w:t>this</w:t>
-      </w:r>
-      <w:proofErr w:type="spellEnd"/>
-      <w:r>
-        <w:t xml:space="preserve"> vs. </w:t>
-      </w:r>
-      <w:proofErr w:type="spellStart"/>
-      <w:r>
-        <w:t>event</w:t>
-      </w:r>
-      <w:proofErr w:type="spellEnd"/>
+        <w:t>Einführung in mouseover</w:t>
+      </w:r>
+      <w:r>
+        <w:t xml:space="preserve"> und this vs. event</w:t>
+      </w:r>
     </w:p>
     <w:p>
       <w:pPr>
@@ -379,19 +277,19 @@
         </w:numPr>
       </w:pPr>
       <w:r>
-        <w:t>Ein paar Worte zum Ziehen und Fallenlassen</w:t>
-      </w:r>
-      <w:r>
-        <w:t xml:space="preserve"> und den </w:t>
-      </w:r>
-      <w:proofErr w:type="spellStart"/>
-      <w:r>
-        <w:t>drag</w:t>
-      </w:r>
-      <w:proofErr w:type="spellEnd"/>
-      <w:r>
-        <w:t xml:space="preserve"> Events</w:t>
-      </w:r>
+        <w:t xml:space="preserve">Einführung </w:t>
+      </w:r>
+      <w:r>
+        <w:t xml:space="preserve"> Ziehen und Fallenlassen</w:t>
+      </w:r>
+      <w:r>
+        <w:t xml:space="preserve"> und den drag Events</w:t>
+      </w:r>
+      <w:r>
+        <w:t xml:space="preserve"> (Drag&amp;Drop)</w:t>
+      </w:r>
+      <w:bookmarkStart w:id="0" w:name="_GoBack"/>
+      <w:bookmarkEnd w:id="0"/>
     </w:p>
     <w:p>
       <w:pPr>
@@ -404,8 +302,6 @@
       <w:r>
         <w:t>(Übung) Bild verschieben</w:t>
       </w:r>
-      <w:bookmarkStart w:id="0" w:name="_GoBack"/>
-      <w:bookmarkEnd w:id="0"/>
     </w:p>
     <w:p>
       <w:pPr>
@@ -416,23 +312,7 @@
         </w:numPr>
       </w:pPr>
       <w:r>
-        <w:t>Ein paar Worte zu Elementeigenschaften (</w:t>
-      </w:r>
-      <w:proofErr w:type="spellStart"/>
-      <w:r>
-        <w:t>esp</w:t>
-      </w:r>
-      <w:proofErr w:type="spellEnd"/>
-      <w:r>
-        <w:t xml:space="preserve">. </w:t>
-      </w:r>
-      <w:proofErr w:type="spellStart"/>
-      <w:r>
-        <w:t>className</w:t>
-      </w:r>
-      <w:proofErr w:type="spellEnd"/>
-      <w:r>
-        <w:t xml:space="preserve"> und style) und der Hierarchie</w:t>
+        <w:t>Ein paar Worte zu Elementeigenschaften (esp. className und style) und der Hierarchie</w:t>
       </w:r>
     </w:p>
     <w:p>

</xml_diff>

<commit_message>
Added complete Life Sample
</commit_message>
<xml_diff>
--- a/Projekttage 2015.docx
+++ b/Projekttage 2015.docx
@@ -27,11 +27,28 @@
       </w:r>
     </w:p>
     <w:p>
+      <w:pPr>
+        <w:pStyle w:val="Listenabsatz"/>
+        <w:numPr>
+          <w:ilvl w:val="0"/>
+          <w:numId w:val="10"/>
+        </w:numPr>
+      </w:pPr>
       <w:r>
         <w:t>Eigentlich zwei Aspekte: Interaktivität &amp; Programmieren mit JavaScript</w:t>
       </w:r>
     </w:p>
     <w:p>
+      <w:pPr>
+        <w:pStyle w:val="Listenabsatz"/>
+        <w:numPr>
+          <w:ilvl w:val="0"/>
+          <w:numId w:val="10"/>
+        </w:numPr>
+      </w:pPr>
+      <w:r>
+        <w:t xml:space="preserve">Hier: </w:t>
+      </w:r>
       <w:r>
         <w:t xml:space="preserve">JavaScript pur </w:t>
       </w:r>
@@ -41,6 +58,9 @@
       <w:r>
         <w:t xml:space="preserve"> Grundlagen</w:t>
       </w:r>
+      <w:r>
+        <w:t>, Verständnis entwickeln</w:t>
+      </w:r>
     </w:p>
     <w:p>
       <w:pPr>
@@ -71,11 +91,24 @@
         </w:numPr>
       </w:pPr>
       <w:r>
-        <w:t>Einführung in :hover für die reine CSS Aktivität</w:t>
-      </w:r>
-      <w:r>
-        <w:t>, Bezug zu :active</w:t>
-      </w:r>
+        <w:t>Einführung in :</w:t>
+      </w:r>
+      <w:proofErr w:type="spellStart"/>
+      <w:r>
+        <w:t>hover</w:t>
+      </w:r>
+      <w:proofErr w:type="spellEnd"/>
+      <w:r>
+        <w:t xml:space="preserve"> für die reine CSS Aktivität</w:t>
+      </w:r>
+      <w:r>
+        <w:t>, Bezug zu :</w:t>
+      </w:r>
+      <w:proofErr w:type="spellStart"/>
+      <w:r>
+        <w:t>active</w:t>
+      </w:r>
+      <w:proofErr w:type="spellEnd"/>
     </w:p>
     <w:p>
       <w:pPr>
@@ -113,14 +146,32 @@
         </w:numPr>
       </w:pPr>
       <w:r>
-        <w:t>Einführung in display,</w:t>
-      </w:r>
-      <w:r>
-        <w:t xml:space="preserve"> visibility</w:t>
-      </w:r>
-      <w:r>
-        <w:t xml:space="preserve"> und background</w:t>
-      </w:r>
+        <w:t xml:space="preserve">Einführung in </w:t>
+      </w:r>
+      <w:proofErr w:type="spellStart"/>
+      <w:r>
+        <w:t>display</w:t>
+      </w:r>
+      <w:proofErr w:type="spellEnd"/>
+      <w:r>
+        <w:t>,</w:t>
+      </w:r>
+      <w:r>
+        <w:t xml:space="preserve"> </w:t>
+      </w:r>
+      <w:proofErr w:type="spellStart"/>
+      <w:r>
+        <w:t>visibility</w:t>
+      </w:r>
+      <w:proofErr w:type="spellEnd"/>
+      <w:r>
+        <w:t xml:space="preserve"> und </w:t>
+      </w:r>
+      <w:proofErr w:type="spellStart"/>
+      <w:r>
+        <w:t>background</w:t>
+      </w:r>
+      <w:proofErr w:type="spellEnd"/>
     </w:p>
     <w:p>
       <w:pPr>
@@ -143,7 +194,23 @@
         </w:numPr>
       </w:pPr>
       <w:r>
-        <w:t>Einführung in position, left und top</w:t>
+        <w:t xml:space="preserve">Einführung in </w:t>
+      </w:r>
+      <w:proofErr w:type="spellStart"/>
+      <w:r>
+        <w:t>position</w:t>
+      </w:r>
+      <w:proofErr w:type="spellEnd"/>
+      <w:r>
+        <w:t xml:space="preserve">, </w:t>
+      </w:r>
+      <w:proofErr w:type="spellStart"/>
+      <w:r>
+        <w:t>left</w:t>
+      </w:r>
+      <w:proofErr w:type="spellEnd"/>
+      <w:r>
+        <w:t xml:space="preserve"> und top</w:t>
       </w:r>
     </w:p>
     <w:p>
@@ -155,7 +222,15 @@
         </w:numPr>
       </w:pPr>
       <w:r>
-        <w:t>(Übung) Tooltip einblenden</w:t>
+        <w:t xml:space="preserve">(Übung) </w:t>
+      </w:r>
+      <w:proofErr w:type="spellStart"/>
+      <w:r>
+        <w:t>Tooltip</w:t>
+      </w:r>
+      <w:proofErr w:type="spellEnd"/>
+      <w:r>
+        <w:t xml:space="preserve"> einblenden</w:t>
       </w:r>
     </w:p>
     <w:p>
@@ -187,7 +262,15 @@
         </w:numPr>
       </w:pPr>
       <w:r>
-        <w:t>(Übung) onclick im HTML</w:t>
+        <w:t xml:space="preserve">(Übung) </w:t>
+      </w:r>
+      <w:proofErr w:type="spellStart"/>
+      <w:r>
+        <w:t>onclick</w:t>
+      </w:r>
+      <w:proofErr w:type="spellEnd"/>
+      <w:r>
+        <w:t xml:space="preserve"> im HTML</w:t>
       </w:r>
     </w:p>
     <w:p>
@@ -217,8 +300,21 @@
         <w:t>die Lebenszyklen</w:t>
       </w:r>
       <w:r>
-        <w:t>, onload und timeout</w:t>
-      </w:r>
+        <w:t xml:space="preserve">, </w:t>
+      </w:r>
+      <w:proofErr w:type="spellStart"/>
+      <w:r>
+        <w:t>onload</w:t>
+      </w:r>
+      <w:proofErr w:type="spellEnd"/>
+      <w:r>
+        <w:t xml:space="preserve"> und </w:t>
+      </w:r>
+      <w:proofErr w:type="spellStart"/>
+      <w:r>
+        <w:t>timeout</w:t>
+      </w:r>
+      <w:proofErr w:type="spellEnd"/>
     </w:p>
     <w:p>
       <w:pPr>
@@ -229,7 +325,15 @@
         </w:numPr>
       </w:pPr>
       <w:r>
-        <w:t xml:space="preserve">(Übung) onclick in eigener </w:t>
+        <w:t xml:space="preserve">(Übung) </w:t>
+      </w:r>
+      <w:proofErr w:type="spellStart"/>
+      <w:r>
+        <w:t>onclick</w:t>
+      </w:r>
+      <w:proofErr w:type="spellEnd"/>
+      <w:r>
+        <w:t xml:space="preserve"> in eigener </w:t>
       </w:r>
       <w:r>
         <w:t>JavaScript</w:t>
@@ -247,11 +351,29 @@
         </w:numPr>
       </w:pPr>
       <w:r>
-        <w:t>Einführung in mouseover</w:t>
-      </w:r>
-      <w:r>
-        <w:t xml:space="preserve"> und this vs. event</w:t>
-      </w:r>
+        <w:t xml:space="preserve">Einführung in </w:t>
+      </w:r>
+      <w:proofErr w:type="spellStart"/>
+      <w:r>
+        <w:t>mouseover</w:t>
+      </w:r>
+      <w:proofErr w:type="spellEnd"/>
+      <w:r>
+        <w:t xml:space="preserve"> und </w:t>
+      </w:r>
+      <w:proofErr w:type="spellStart"/>
+      <w:r>
+        <w:t>this</w:t>
+      </w:r>
+      <w:proofErr w:type="spellEnd"/>
+      <w:r>
+        <w:t xml:space="preserve"> vs. </w:t>
+      </w:r>
+      <w:proofErr w:type="spellStart"/>
+      <w:r>
+        <w:t>event</w:t>
+      </w:r>
+      <w:proofErr w:type="spellEnd"/>
     </w:p>
     <w:p>
       <w:pPr>
@@ -283,10 +405,26 @@
         <w:t xml:space="preserve"> Ziehen und Fallenlassen</w:t>
       </w:r>
       <w:r>
-        <w:t xml:space="preserve"> und den drag Events</w:t>
-      </w:r>
-      <w:r>
-        <w:t xml:space="preserve"> (Drag&amp;Drop)</w:t>
+        <w:t xml:space="preserve"> und den </w:t>
+      </w:r>
+      <w:proofErr w:type="spellStart"/>
+      <w:r>
+        <w:t>drag</w:t>
+      </w:r>
+      <w:proofErr w:type="spellEnd"/>
+      <w:r>
+        <w:t xml:space="preserve"> Events</w:t>
+      </w:r>
+      <w:r>
+        <w:t xml:space="preserve"> (</w:t>
+      </w:r>
+      <w:proofErr w:type="spellStart"/>
+      <w:r>
+        <w:t>Drag&amp;Drop</w:t>
+      </w:r>
+      <w:proofErr w:type="spellEnd"/>
+      <w:r>
+        <w:t>)</w:t>
       </w:r>
     </w:p>
     <w:p>
@@ -310,7 +448,23 @@
         </w:numPr>
       </w:pPr>
       <w:r>
-        <w:t>Ein paar Worte zu Elementeigenschaften (esp. className und style) und der Hierarchie</w:t>
+        <w:t>Ein paar Worte zu Elementeigenschaften (</w:t>
+      </w:r>
+      <w:proofErr w:type="spellStart"/>
+      <w:r>
+        <w:t>esp</w:t>
+      </w:r>
+      <w:proofErr w:type="spellEnd"/>
+      <w:r>
+        <w:t xml:space="preserve">. </w:t>
+      </w:r>
+      <w:proofErr w:type="spellStart"/>
+      <w:r>
+        <w:t>className</w:t>
+      </w:r>
+      <w:proofErr w:type="spellEnd"/>
+      <w:r>
+        <w:t xml:space="preserve"> und style) und der Hierarchie</w:t>
       </w:r>
     </w:p>
     <w:p>
@@ -337,7 +491,26 @@
         </w:numPr>
       </w:pPr>
       <w:r>
-        <w:t>Einführung onkeyup und onblur</w:t>
+        <w:t xml:space="preserve">Einführung </w:t>
+      </w:r>
+      <w:proofErr w:type="spellStart"/>
+      <w:r>
+        <w:t>onkeyup</w:t>
+      </w:r>
+      <w:proofErr w:type="spellEnd"/>
+      <w:r>
+        <w:t xml:space="preserve"> und </w:t>
+      </w:r>
+      <w:proofErr w:type="spellStart"/>
+      <w:r>
+        <w:t>onblur</w:t>
+      </w:r>
+      <w:proofErr w:type="spellEnd"/>
+      <w:r>
+        <w:t xml:space="preserve"> (INPU</w:t>
+      </w:r>
+      <w:r>
+        <w:t>T)</w:t>
       </w:r>
     </w:p>
     <w:p>
@@ -381,7 +554,15 @@
         </w:numPr>
       </w:pPr>
       <w:r>
-        <w:t>Einführung in HTML Erweiterungen mit data- Attributen, Ausblick auf HTML5</w:t>
+        <w:t xml:space="preserve">Einführung in HTML Erweiterungen mit </w:t>
+      </w:r>
+      <w:proofErr w:type="spellStart"/>
+      <w:r>
+        <w:t>data</w:t>
+      </w:r>
+      <w:proofErr w:type="spellEnd"/>
+      <w:r>
+        <w:t>- Attributen, Ausblick auf HTML5</w:t>
       </w:r>
     </w:p>
     <w:p>
@@ -398,12 +579,27 @@
       <w:r>
         <w:t xml:space="preserve">n den Tabellenaufbau mit CSS </w:t>
       </w:r>
-      <w:r>
-        <w:t xml:space="preserve">table, </w:t>
-      </w:r>
-      <w:r>
-        <w:t>table-row und table-cell</w:t>
-      </w:r>
+      <w:proofErr w:type="spellStart"/>
+      <w:r>
+        <w:t>table</w:t>
+      </w:r>
+      <w:proofErr w:type="spellEnd"/>
+      <w:r>
+        <w:t xml:space="preserve">, </w:t>
+      </w:r>
+      <w:proofErr w:type="spellStart"/>
+      <w:r>
+        <w:t>table-row</w:t>
+      </w:r>
+      <w:proofErr w:type="spellEnd"/>
+      <w:r>
+        <w:t xml:space="preserve"> und </w:t>
+      </w:r>
+      <w:proofErr w:type="spellStart"/>
+      <w:r>
+        <w:t>table-cell</w:t>
+      </w:r>
+      <w:proofErr w:type="spellEnd"/>
       <w:r>
         <w:t xml:space="preserve"> (DIV)</w:t>
       </w:r>
@@ -442,84 +638,189 @@
       </w:pPr>
       <w:r>
         <w:t>(Übung) Lebenszustand einer Zelle manuell verändern</w:t>
+      </w:r>
+    </w:p>
+    <w:p>
+      <w:pPr>
+        <w:pStyle w:val="Listenabsatz"/>
+        <w:numPr>
+          <w:ilvl w:val="0"/>
+          <w:numId w:val="8"/>
+        </w:numPr>
+      </w:pPr>
+      <w:r>
+        <w:lastRenderedPageBreak/>
+        <w:t xml:space="preserve">Einführung in </w:t>
+      </w:r>
+      <w:proofErr w:type="spellStart"/>
+      <w:r>
+        <w:t>Math</w:t>
+      </w:r>
+      <w:proofErr w:type="spellEnd"/>
+      <w:r>
+        <w:t xml:space="preserve">, </w:t>
+      </w:r>
+      <w:proofErr w:type="spellStart"/>
+      <w:r>
+        <w:t>esp</w:t>
+      </w:r>
+      <w:proofErr w:type="spellEnd"/>
+      <w:r>
+        <w:t xml:space="preserve">. </w:t>
+      </w:r>
+      <w:proofErr w:type="spellStart"/>
+      <w:r>
+        <w:t>random</w:t>
+      </w:r>
+      <w:proofErr w:type="spellEnd"/>
+      <w:r>
+        <w:t>()</w:t>
+      </w:r>
+    </w:p>
+    <w:p>
+      <w:pPr>
+        <w:pStyle w:val="Listenabsatz"/>
+        <w:numPr>
+          <w:ilvl w:val="0"/>
+          <w:numId w:val="8"/>
+        </w:numPr>
+      </w:pPr>
+      <w:r>
+        <w:t>(Übung) Spielfeld zufällig füllen und leeren</w:t>
+      </w:r>
+    </w:p>
+    <w:p>
+      <w:pPr>
+        <w:pStyle w:val="Listenabsatz"/>
+        <w:numPr>
+          <w:ilvl w:val="0"/>
+          <w:numId w:val="8"/>
+        </w:numPr>
+      </w:pPr>
+      <w:r>
+        <w:t>Einführung in Java Objekte und Felder</w:t>
+      </w:r>
+    </w:p>
+    <w:p>
+      <w:pPr>
+        <w:pStyle w:val="Listenabsatz"/>
+        <w:numPr>
+          <w:ilvl w:val="0"/>
+          <w:numId w:val="8"/>
+        </w:numPr>
+      </w:pPr>
+      <w:r>
+        <w:t>Algorithmus zum Berechnen der nächsten Generation entwickeln</w:t>
+      </w:r>
+    </w:p>
+    <w:p>
+      <w:pPr>
+        <w:pStyle w:val="Listenabsatz"/>
+        <w:numPr>
+          <w:ilvl w:val="0"/>
+          <w:numId w:val="8"/>
+        </w:numPr>
+      </w:pPr>
+      <w:r>
+        <w:t>(Übung) Nächste Generation berechnen</w:t>
+      </w:r>
+    </w:p>
+    <w:p>
+      <w:pPr>
+        <w:pStyle w:val="Listenabsatz"/>
+        <w:numPr>
+          <w:ilvl w:val="0"/>
+          <w:numId w:val="8"/>
+        </w:numPr>
+      </w:pPr>
+      <w:r>
+        <w:t>(Übung) Fortlaufende Berechnung einbauen</w:t>
+      </w:r>
+    </w:p>
+    <w:p>
+      <w:pPr>
+        <w:pStyle w:val="Listenabsatz"/>
+        <w:numPr>
+          <w:ilvl w:val="0"/>
+          <w:numId w:val="8"/>
+        </w:numPr>
+      </w:pPr>
+      <w:r>
+        <w:t>(Übung) Zeitintervall für die fortlaufende Berechnung und Anzeige der echten Rate</w:t>
+      </w:r>
+    </w:p>
+    <w:p>
+      <w:pPr>
+        <w:pStyle w:val="berschrift1"/>
+      </w:pPr>
+      <w:r>
+        <w:t>Schiffe versenken</w:t>
+      </w:r>
+    </w:p>
+    <w:p>
+      <w:pPr>
+        <w:pStyle w:val="Listenabsatz"/>
+        <w:numPr>
+          <w:ilvl w:val="0"/>
+          <w:numId w:val="9"/>
+        </w:numPr>
+      </w:pPr>
+      <w:r>
+        <w:t xml:space="preserve">[Zwei Spielermodus] Verstecken </w:t>
+      </w:r>
+      <w:r>
+        <w:t xml:space="preserve">mit </w:t>
+      </w:r>
+      <w:r>
+        <w:t xml:space="preserve"> </w:t>
+      </w:r>
+      <w:proofErr w:type="spellStart"/>
+      <w:r>
+        <w:t>Drag&amp;Drop</w:t>
+      </w:r>
+      <w:proofErr w:type="spellEnd"/>
+    </w:p>
+    <w:p>
+      <w:pPr>
+        <w:pStyle w:val="berschrift1"/>
+      </w:pPr>
+      <w:r>
+        <w:t>Im richtigen Leben</w:t>
+      </w:r>
+    </w:p>
+    <w:p>
+      <w:pPr>
+        <w:pStyle w:val="Listenabsatz"/>
+        <w:numPr>
+          <w:ilvl w:val="0"/>
+          <w:numId w:val="5"/>
+        </w:numPr>
+      </w:pPr>
+      <w:r>
+        <w:t>JavaScript Frameworks</w:t>
+      </w:r>
+    </w:p>
+    <w:p>
+      <w:pPr>
+        <w:pStyle w:val="Listenabsatz"/>
+        <w:numPr>
+          <w:ilvl w:val="0"/>
+          <w:numId w:val="5"/>
+        </w:numPr>
+      </w:pPr>
+      <w:r>
+        <w:t>SPA</w:t>
+      </w:r>
+      <w:r>
+        <w:t xml:space="preserve"> &amp; </w:t>
       </w:r>
       <w:bookmarkStart w:id="0" w:name="_GoBack"/>
       <w:bookmarkEnd w:id="0"/>
-    </w:p>
-    <w:p>
-      <w:pPr>
-        <w:pStyle w:val="berschrift1"/>
-      </w:pPr>
-      <w:r>
-        <w:lastRenderedPageBreak/>
-        <w:t>Schiffe versenken</w:t>
-      </w:r>
-    </w:p>
-    <w:p>
-      <w:pPr>
-        <w:pStyle w:val="Listenabsatz"/>
-        <w:numPr>
-          <w:ilvl w:val="0"/>
-          <w:numId w:val="9"/>
-        </w:numPr>
-      </w:pPr>
-      <w:r>
-        <w:t>[Zwei Spielermodus] Verstecken wie Drag&amp;Drop</w:t>
-      </w:r>
-    </w:p>
-    <w:p>
-      <w:pPr>
-        <w:pStyle w:val="berschrift1"/>
-      </w:pPr>
-      <w:r>
-        <w:t>Im richtigen Leben</w:t>
-      </w:r>
-    </w:p>
-    <w:p>
-      <w:pPr>
-        <w:pStyle w:val="Listenabsatz"/>
-        <w:numPr>
-          <w:ilvl w:val="0"/>
-          <w:numId w:val="5"/>
-        </w:numPr>
-      </w:pPr>
-      <w:r>
-        <w:t>JavaScript Frameworks</w:t>
-      </w:r>
-    </w:p>
-    <w:p>
-      <w:pPr>
-        <w:pStyle w:val="Listenabsatz"/>
-        <w:numPr>
-          <w:ilvl w:val="0"/>
-          <w:numId w:val="5"/>
-        </w:numPr>
-      </w:pPr>
       <w:r>
         <w:t>AJAX</w:t>
       </w:r>
       <w:r>
         <w:t xml:space="preserve"> für Daten und HTML</w:t>
-      </w:r>
-    </w:p>
-    <w:p>
-      <w:pPr>
-        <w:pStyle w:val="Listenabsatz"/>
-        <w:numPr>
-          <w:ilvl w:val="0"/>
-          <w:numId w:val="5"/>
-        </w:numPr>
-      </w:pPr>
-      <w:r>
-        <w:t>SPA</w:t>
-      </w:r>
-    </w:p>
-    <w:p>
-      <w:pPr>
-        <w:pStyle w:val="berschrift1"/>
-      </w:pPr>
-      <w:r>
-        <w:t xml:space="preserve"> </w:t>
       </w:r>
     </w:p>
     <w:p/>
@@ -649,6 +950,119 @@
     </w:lvl>
   </w:abstractNum>
   <w:abstractNum w:abstractNumId="1">
+    <w:nsid w:val="173C0626"/>
+    <w:multiLevelType w:val="hybridMultilevel"/>
+    <w:tmpl w:val="1D3CCB24"/>
+    <w:lvl w:ilvl="0" w:tplc="04070001">
+      <w:start w:val="1"/>
+      <w:numFmt w:val="bullet"/>
+      <w:lvlText w:val=""/>
+      <w:lvlJc w:val="left"/>
+      <w:pPr>
+        <w:ind w:left="720" w:hanging="360"/>
+      </w:pPr>
+      <w:rPr>
+        <w:rFonts w:ascii="Symbol" w:hAnsi="Symbol" w:hint="default"/>
+      </w:rPr>
+    </w:lvl>
+    <w:lvl w:ilvl="1" w:tplc="04070003" w:tentative="1">
+      <w:start w:val="1"/>
+      <w:numFmt w:val="bullet"/>
+      <w:lvlText w:val="o"/>
+      <w:lvlJc w:val="left"/>
+      <w:pPr>
+        <w:ind w:left="1440" w:hanging="360"/>
+      </w:pPr>
+      <w:rPr>
+        <w:rFonts w:ascii="Courier New" w:hAnsi="Courier New" w:cs="Courier New" w:hint="default"/>
+      </w:rPr>
+    </w:lvl>
+    <w:lvl w:ilvl="2" w:tplc="04070005" w:tentative="1">
+      <w:start w:val="1"/>
+      <w:numFmt w:val="bullet"/>
+      <w:lvlText w:val=""/>
+      <w:lvlJc w:val="left"/>
+      <w:pPr>
+        <w:ind w:left="2160" w:hanging="360"/>
+      </w:pPr>
+      <w:rPr>
+        <w:rFonts w:ascii="Wingdings" w:hAnsi="Wingdings" w:hint="default"/>
+      </w:rPr>
+    </w:lvl>
+    <w:lvl w:ilvl="3" w:tplc="04070001" w:tentative="1">
+      <w:start w:val="1"/>
+      <w:numFmt w:val="bullet"/>
+      <w:lvlText w:val=""/>
+      <w:lvlJc w:val="left"/>
+      <w:pPr>
+        <w:ind w:left="2880" w:hanging="360"/>
+      </w:pPr>
+      <w:rPr>
+        <w:rFonts w:ascii="Symbol" w:hAnsi="Symbol" w:hint="default"/>
+      </w:rPr>
+    </w:lvl>
+    <w:lvl w:ilvl="4" w:tplc="04070003" w:tentative="1">
+      <w:start w:val="1"/>
+      <w:numFmt w:val="bullet"/>
+      <w:lvlText w:val="o"/>
+      <w:lvlJc w:val="left"/>
+      <w:pPr>
+        <w:ind w:left="3600" w:hanging="360"/>
+      </w:pPr>
+      <w:rPr>
+        <w:rFonts w:ascii="Courier New" w:hAnsi="Courier New" w:cs="Courier New" w:hint="default"/>
+      </w:rPr>
+    </w:lvl>
+    <w:lvl w:ilvl="5" w:tplc="04070005" w:tentative="1">
+      <w:start w:val="1"/>
+      <w:numFmt w:val="bullet"/>
+      <w:lvlText w:val=""/>
+      <w:lvlJc w:val="left"/>
+      <w:pPr>
+        <w:ind w:left="4320" w:hanging="360"/>
+      </w:pPr>
+      <w:rPr>
+        <w:rFonts w:ascii="Wingdings" w:hAnsi="Wingdings" w:hint="default"/>
+      </w:rPr>
+    </w:lvl>
+    <w:lvl w:ilvl="6" w:tplc="04070001" w:tentative="1">
+      <w:start w:val="1"/>
+      <w:numFmt w:val="bullet"/>
+      <w:lvlText w:val=""/>
+      <w:lvlJc w:val="left"/>
+      <w:pPr>
+        <w:ind w:left="5040" w:hanging="360"/>
+      </w:pPr>
+      <w:rPr>
+        <w:rFonts w:ascii="Symbol" w:hAnsi="Symbol" w:hint="default"/>
+      </w:rPr>
+    </w:lvl>
+    <w:lvl w:ilvl="7" w:tplc="04070003" w:tentative="1">
+      <w:start w:val="1"/>
+      <w:numFmt w:val="bullet"/>
+      <w:lvlText w:val="o"/>
+      <w:lvlJc w:val="left"/>
+      <w:pPr>
+        <w:ind w:left="5760" w:hanging="360"/>
+      </w:pPr>
+      <w:rPr>
+        <w:rFonts w:ascii="Courier New" w:hAnsi="Courier New" w:cs="Courier New" w:hint="default"/>
+      </w:rPr>
+    </w:lvl>
+    <w:lvl w:ilvl="8" w:tplc="04070005" w:tentative="1">
+      <w:start w:val="1"/>
+      <w:numFmt w:val="bullet"/>
+      <w:lvlText w:val=""/>
+      <w:lvlJc w:val="left"/>
+      <w:pPr>
+        <w:ind w:left="6480" w:hanging="360"/>
+      </w:pPr>
+      <w:rPr>
+        <w:rFonts w:ascii="Wingdings" w:hAnsi="Wingdings" w:hint="default"/>
+      </w:rPr>
+    </w:lvl>
+  </w:abstractNum>
+  <w:abstractNum w:abstractNumId="2">
     <w:nsid w:val="251E3B8E"/>
     <w:multiLevelType w:val="hybridMultilevel"/>
     <w:tmpl w:val="11F2F898"/>
@@ -761,7 +1175,7 @@
       </w:rPr>
     </w:lvl>
   </w:abstractNum>
-  <w:abstractNum w:abstractNumId="2">
+  <w:abstractNum w:abstractNumId="3">
     <w:nsid w:val="31915472"/>
     <w:multiLevelType w:val="hybridMultilevel"/>
     <w:tmpl w:val="DD86121A"/>
@@ -874,7 +1288,7 @@
       </w:rPr>
     </w:lvl>
   </w:abstractNum>
-  <w:abstractNum w:abstractNumId="3">
+  <w:abstractNum w:abstractNumId="4">
     <w:nsid w:val="3AE530CC"/>
     <w:multiLevelType w:val="hybridMultilevel"/>
     <w:tmpl w:val="5E509088"/>
@@ -987,7 +1401,7 @@
       </w:rPr>
     </w:lvl>
   </w:abstractNum>
-  <w:abstractNum w:abstractNumId="4">
+  <w:abstractNum w:abstractNumId="5">
     <w:nsid w:val="511608B8"/>
     <w:multiLevelType w:val="hybridMultilevel"/>
     <w:tmpl w:val="67A6E88A"/>
@@ -1100,7 +1514,7 @@
       </w:rPr>
     </w:lvl>
   </w:abstractNum>
-  <w:abstractNum w:abstractNumId="5">
+  <w:abstractNum w:abstractNumId="6">
     <w:nsid w:val="5AB216CD"/>
     <w:multiLevelType w:val="hybridMultilevel"/>
     <w:tmpl w:val="CDBC62E8"/>
@@ -1213,7 +1627,7 @@
       </w:rPr>
     </w:lvl>
   </w:abstractNum>
-  <w:abstractNum w:abstractNumId="6">
+  <w:abstractNum w:abstractNumId="7">
     <w:nsid w:val="7196600A"/>
     <w:multiLevelType w:val="hybridMultilevel"/>
     <w:tmpl w:val="6F847906"/>
@@ -1326,7 +1740,7 @@
       </w:rPr>
     </w:lvl>
   </w:abstractNum>
-  <w:abstractNum w:abstractNumId="7">
+  <w:abstractNum w:abstractNumId="8">
     <w:nsid w:val="72BB320D"/>
     <w:multiLevelType w:val="hybridMultilevel"/>
     <w:tmpl w:val="BBCAE4BA"/>
@@ -1439,7 +1853,7 @@
       </w:rPr>
     </w:lvl>
   </w:abstractNum>
-  <w:abstractNum w:abstractNumId="8">
+  <w:abstractNum w:abstractNumId="9">
     <w:nsid w:val="7E6A068B"/>
     <w:multiLevelType w:val="hybridMultilevel"/>
     <w:tmpl w:val="5454849C"/>
@@ -1553,31 +1967,34 @@
     </w:lvl>
   </w:abstractNum>
   <w:num w:numId="1">
+    <w:abstractNumId w:val="9"/>
+  </w:num>
+  <w:num w:numId="2">
+    <w:abstractNumId w:val="7"/>
+  </w:num>
+  <w:num w:numId="3">
+    <w:abstractNumId w:val="5"/>
+  </w:num>
+  <w:num w:numId="4">
+    <w:abstractNumId w:val="3"/>
+  </w:num>
+  <w:num w:numId="5">
     <w:abstractNumId w:val="8"/>
   </w:num>
-  <w:num w:numId="2">
+  <w:num w:numId="6">
     <w:abstractNumId w:val="6"/>
   </w:num>
-  <w:num w:numId="3">
+  <w:num w:numId="7">
     <w:abstractNumId w:val="4"/>
   </w:num>
-  <w:num w:numId="4">
+  <w:num w:numId="8">
     <w:abstractNumId w:val="2"/>
-  </w:num>
-  <w:num w:numId="5">
-    <w:abstractNumId w:val="7"/>
-  </w:num>
-  <w:num w:numId="6">
-    <w:abstractNumId w:val="5"/>
-  </w:num>
-  <w:num w:numId="7">
-    <w:abstractNumId w:val="3"/>
-  </w:num>
-  <w:num w:numId="8">
-    <w:abstractNumId w:val="1"/>
   </w:num>
   <w:num w:numId="9">
     <w:abstractNumId w:val="0"/>
+  </w:num>
+  <w:num w:numId="10">
+    <w:abstractNumId w:val="1"/>
   </w:num>
 </w:numbering>
 </file>

</xml_diff>

<commit_message>
Battle Ship Player 1 completed
</commit_message>
<xml_diff>
--- a/Projekttage 2015.docx
+++ b/Projekttage 2015.docx
@@ -91,24 +91,11 @@
         </w:numPr>
       </w:pPr>
       <w:r>
-        <w:t>Einführung in :</w:t>
-      </w:r>
-      <w:proofErr w:type="spellStart"/>
-      <w:r>
-        <w:t>hover</w:t>
-      </w:r>
-      <w:proofErr w:type="spellEnd"/>
-      <w:r>
-        <w:t xml:space="preserve"> für die reine CSS Aktivität</w:t>
-      </w:r>
-      <w:r>
-        <w:t>, Bezug zu :</w:t>
-      </w:r>
-      <w:proofErr w:type="spellStart"/>
-      <w:r>
-        <w:t>active</w:t>
-      </w:r>
-      <w:proofErr w:type="spellEnd"/>
+        <w:t>Einführung in :hover für die reine CSS Aktivität</w:t>
+      </w:r>
+      <w:r>
+        <w:t>, Bezug zu :active</w:t>
+      </w:r>
     </w:p>
     <w:p>
       <w:pPr>
@@ -146,91 +133,249 @@
         </w:numPr>
       </w:pPr>
       <w:r>
+        <w:t>Einführung in display,</w:t>
+      </w:r>
+      <w:r>
+        <w:t xml:space="preserve"> visibility</w:t>
+      </w:r>
+      <w:r>
+        <w:t xml:space="preserve"> und background</w:t>
+      </w:r>
+    </w:p>
+    <w:p>
+      <w:pPr>
+        <w:pStyle w:val="Listenabsatz"/>
+        <w:numPr>
+          <w:ilvl w:val="0"/>
+          <w:numId w:val="6"/>
+        </w:numPr>
+      </w:pPr>
+      <w:r>
+        <w:t>(Übung) Verändern der Anzeige (DIV)</w:t>
+      </w:r>
+    </w:p>
+    <w:p>
+      <w:pPr>
+        <w:pStyle w:val="Listenabsatz"/>
+        <w:numPr>
+          <w:ilvl w:val="0"/>
+          <w:numId w:val="6"/>
+        </w:numPr>
+      </w:pPr>
+      <w:r>
+        <w:t>Einführung in position, left und top</w:t>
+      </w:r>
+    </w:p>
+    <w:p>
+      <w:pPr>
+        <w:pStyle w:val="Listenabsatz"/>
+        <w:numPr>
+          <w:ilvl w:val="0"/>
+          <w:numId w:val="6"/>
+        </w:numPr>
+      </w:pPr>
+      <w:r>
+        <w:t>(Übung) Tooltip einblenden</w:t>
+      </w:r>
+    </w:p>
+    <w:p>
+      <w:pPr>
+        <w:pStyle w:val="berschrift1"/>
+      </w:pPr>
+      <w:r>
+        <w:t>DOM, Events und JavaScript</w:t>
+      </w:r>
+    </w:p>
+    <w:p>
+      <w:pPr>
+        <w:pStyle w:val="Listenabsatz"/>
+        <w:numPr>
+          <w:ilvl w:val="0"/>
+          <w:numId w:val="7"/>
+        </w:numPr>
+      </w:pPr>
+      <w:r>
+        <w:t>Einführung in das DOM und einfache Events</w:t>
+      </w:r>
+    </w:p>
+    <w:p>
+      <w:pPr>
+        <w:pStyle w:val="Listenabsatz"/>
+        <w:numPr>
+          <w:ilvl w:val="0"/>
+          <w:numId w:val="7"/>
+        </w:numPr>
+      </w:pPr>
+      <w:r>
+        <w:t>(Übung) onclick im HTML</w:t>
+      </w:r>
+    </w:p>
+    <w:p>
+      <w:pPr>
+        <w:pStyle w:val="Listenabsatz"/>
+        <w:numPr>
+          <w:ilvl w:val="0"/>
+          <w:numId w:val="7"/>
+        </w:numPr>
+      </w:pPr>
+      <w:r>
+        <w:t>Einführung in Entwickleranzeige im Browser (F12)</w:t>
+      </w:r>
+    </w:p>
+    <w:p>
+      <w:pPr>
+        <w:pStyle w:val="Listenabsatz"/>
+        <w:numPr>
+          <w:ilvl w:val="0"/>
+          <w:numId w:val="7"/>
+        </w:numPr>
+      </w:pPr>
+      <w:r>
         <w:t xml:space="preserve">Einführung in </w:t>
       </w:r>
-      <w:proofErr w:type="spellStart"/>
-      <w:r>
-        <w:t>display</w:t>
-      </w:r>
-      <w:proofErr w:type="spellEnd"/>
-      <w:r>
-        <w:t>,</w:t>
-      </w:r>
-      <w:r>
-        <w:t xml:space="preserve"> </w:t>
-      </w:r>
-      <w:proofErr w:type="spellStart"/>
-      <w:r>
-        <w:t>visibility</w:t>
-      </w:r>
-      <w:proofErr w:type="spellEnd"/>
-      <w:r>
-        <w:t xml:space="preserve"> und </w:t>
-      </w:r>
-      <w:proofErr w:type="spellStart"/>
-      <w:r>
-        <w:t>background</w:t>
-      </w:r>
-      <w:proofErr w:type="spellEnd"/>
-    </w:p>
-    <w:p>
-      <w:pPr>
-        <w:pStyle w:val="Listenabsatz"/>
-        <w:numPr>
-          <w:ilvl w:val="0"/>
-          <w:numId w:val="6"/>
-        </w:numPr>
-      </w:pPr>
-      <w:r>
-        <w:t>(Übung) Verändern der Anzeige (DIV)</w:t>
-      </w:r>
-    </w:p>
-    <w:p>
-      <w:pPr>
-        <w:pStyle w:val="Listenabsatz"/>
-        <w:numPr>
-          <w:ilvl w:val="0"/>
-          <w:numId w:val="6"/>
-        </w:numPr>
-      </w:pPr>
-      <w:r>
-        <w:t xml:space="preserve">Einführung in </w:t>
-      </w:r>
-      <w:proofErr w:type="spellStart"/>
-      <w:r>
-        <w:t>position</w:t>
-      </w:r>
-      <w:proofErr w:type="spellEnd"/>
-      <w:r>
-        <w:t xml:space="preserve">, </w:t>
-      </w:r>
-      <w:proofErr w:type="spellStart"/>
-      <w:r>
-        <w:t>left</w:t>
-      </w:r>
-      <w:proofErr w:type="spellEnd"/>
-      <w:r>
-        <w:t xml:space="preserve"> und top</w:t>
-      </w:r>
-    </w:p>
-    <w:p>
-      <w:pPr>
-        <w:pStyle w:val="Listenabsatz"/>
-        <w:numPr>
-          <w:ilvl w:val="0"/>
-          <w:numId w:val="6"/>
-        </w:numPr>
-      </w:pPr>
-      <w:r>
-        <w:t xml:space="preserve">(Übung) </w:t>
-      </w:r>
-      <w:proofErr w:type="spellStart"/>
-      <w:r>
-        <w:t>Tooltip</w:t>
-      </w:r>
-      <w:proofErr w:type="spellEnd"/>
-      <w:r>
-        <w:t xml:space="preserve"> einblenden</w:t>
+      <w:r>
+        <w:t>die Lebenszyklen</w:t>
+      </w:r>
+      <w:r>
+        <w:t>, onload und timeout</w:t>
+      </w:r>
+    </w:p>
+    <w:p>
+      <w:pPr>
+        <w:pStyle w:val="Listenabsatz"/>
+        <w:numPr>
+          <w:ilvl w:val="0"/>
+          <w:numId w:val="7"/>
+        </w:numPr>
+      </w:pPr>
+      <w:r>
+        <w:t xml:space="preserve">(Übung) onclick in eigener </w:t>
+      </w:r>
+      <w:r>
+        <w:t>JavaScript</w:t>
+      </w:r>
+      <w:r>
+        <w:t xml:space="preserve"> Datei</w:t>
+      </w:r>
+    </w:p>
+    <w:p>
+      <w:pPr>
+        <w:pStyle w:val="Listenabsatz"/>
+        <w:numPr>
+          <w:ilvl w:val="0"/>
+          <w:numId w:val="7"/>
+        </w:numPr>
+      </w:pPr>
+      <w:r>
+        <w:t>Einführung in mouseover</w:t>
+      </w:r>
+      <w:r>
+        <w:t xml:space="preserve"> und this vs. event</w:t>
+      </w:r>
+    </w:p>
+    <w:p>
+      <w:pPr>
+        <w:pStyle w:val="Listenabsatz"/>
+        <w:numPr>
+          <w:ilvl w:val="0"/>
+          <w:numId w:val="7"/>
+        </w:numPr>
+      </w:pPr>
+      <w:r>
+        <w:t>(Übung) ein kleines Geschicklichkeitsspiel</w:t>
+      </w:r>
+      <w:r>
+        <w:t xml:space="preserve"> mit einem Cheat</w:t>
+      </w:r>
+    </w:p>
+    <w:p>
+      <w:pPr>
+        <w:pStyle w:val="Listenabsatz"/>
+        <w:numPr>
+          <w:ilvl w:val="0"/>
+          <w:numId w:val="7"/>
+        </w:numPr>
+      </w:pPr>
+      <w:r>
+        <w:t xml:space="preserve">Einführung </w:t>
+      </w:r>
+      <w:r>
+        <w:t xml:space="preserve"> Ziehen und Fallenlassen</w:t>
+      </w:r>
+      <w:r>
+        <w:t xml:space="preserve"> und den drag Events</w:t>
+      </w:r>
+      <w:r>
+        <w:t xml:space="preserve"> (Drag&amp;Drop)</w:t>
+      </w:r>
+    </w:p>
+    <w:p>
+      <w:pPr>
+        <w:pStyle w:val="Listenabsatz"/>
+        <w:numPr>
+          <w:ilvl w:val="0"/>
+          <w:numId w:val="7"/>
+        </w:numPr>
+      </w:pPr>
+      <w:r>
+        <w:t>(Übung) Bild verschieben</w:t>
+      </w:r>
+    </w:p>
+    <w:p>
+      <w:pPr>
+        <w:pStyle w:val="Listenabsatz"/>
+        <w:numPr>
+          <w:ilvl w:val="0"/>
+          <w:numId w:val="7"/>
+        </w:numPr>
+      </w:pPr>
+      <w:r>
+        <w:t>Ein paar Worte zu Elementeigenschaften (esp. className und style) und der Hierarchie</w:t>
+      </w:r>
+    </w:p>
+    <w:p>
+      <w:pPr>
+        <w:pStyle w:val="Listenabsatz"/>
+        <w:numPr>
+          <w:ilvl w:val="0"/>
+          <w:numId w:val="7"/>
+        </w:numPr>
+      </w:pPr>
+      <w:r>
+        <w:t>(Übung) DOM e</w:t>
+      </w:r>
+      <w:r>
+        <w:t>rweitern</w:t>
+      </w:r>
+    </w:p>
+    <w:p>
+      <w:pPr>
+        <w:pStyle w:val="Listenabsatz"/>
+        <w:numPr>
+          <w:ilvl w:val="0"/>
+          <w:numId w:val="7"/>
+        </w:numPr>
+      </w:pPr>
+      <w:r>
+        <w:t>Einführung onkeyup und onblur</w:t>
+      </w:r>
+      <w:r>
+        <w:t xml:space="preserve"> (INPU</w:t>
+      </w:r>
+      <w:r>
+        <w:t>T)</w:t>
+      </w:r>
+    </w:p>
+    <w:p>
+      <w:pPr>
+        <w:pStyle w:val="Listenabsatz"/>
+        <w:numPr>
+          <w:ilvl w:val="0"/>
+          <w:numId w:val="7"/>
+        </w:numPr>
+      </w:pPr>
+      <w:r>
+        <w:t>(Übung) Eine Formularprüfung wie auch in der Praxis üblich</w:t>
       </w:r>
     </w:p>
     <w:p>
@@ -238,291 +383,176 @@
         <w:pStyle w:val="berschrift1"/>
       </w:pPr>
       <w:r>
-        <w:t>DOM, Events und JavaScript</w:t>
-      </w:r>
-    </w:p>
-    <w:p>
-      <w:pPr>
-        <w:pStyle w:val="Listenabsatz"/>
-        <w:numPr>
-          <w:ilvl w:val="0"/>
-          <w:numId w:val="7"/>
-        </w:numPr>
-      </w:pPr>
-      <w:r>
-        <w:t>Einführung in das DOM und einfache Events</w:t>
-      </w:r>
-    </w:p>
-    <w:p>
-      <w:pPr>
-        <w:pStyle w:val="Listenabsatz"/>
-        <w:numPr>
-          <w:ilvl w:val="0"/>
-          <w:numId w:val="7"/>
-        </w:numPr>
-      </w:pPr>
-      <w:r>
-        <w:t xml:space="preserve">(Übung) </w:t>
-      </w:r>
-      <w:proofErr w:type="spellStart"/>
-      <w:r>
-        <w:t>onclick</w:t>
-      </w:r>
-      <w:proofErr w:type="spellEnd"/>
-      <w:r>
-        <w:t xml:space="preserve"> im HTML</w:t>
-      </w:r>
-    </w:p>
-    <w:p>
-      <w:pPr>
-        <w:pStyle w:val="Listenabsatz"/>
-        <w:numPr>
-          <w:ilvl w:val="0"/>
-          <w:numId w:val="7"/>
-        </w:numPr>
-      </w:pPr>
-      <w:r>
-        <w:t>Einführung in Entwickleranzeige im Browser (F12)</w:t>
-      </w:r>
-    </w:p>
-    <w:p>
-      <w:pPr>
-        <w:pStyle w:val="Listenabsatz"/>
-        <w:numPr>
-          <w:ilvl w:val="0"/>
-          <w:numId w:val="7"/>
-        </w:numPr>
-      </w:pPr>
-      <w:r>
-        <w:t xml:space="preserve">Einführung in </w:t>
-      </w:r>
-      <w:r>
-        <w:t>die Lebenszyklen</w:t>
-      </w:r>
-      <w:r>
-        <w:t xml:space="preserve">, </w:t>
-      </w:r>
-      <w:proofErr w:type="spellStart"/>
-      <w:r>
-        <w:t>onload</w:t>
-      </w:r>
-      <w:proofErr w:type="spellEnd"/>
-      <w:r>
-        <w:t xml:space="preserve"> und </w:t>
-      </w:r>
-      <w:proofErr w:type="spellStart"/>
-      <w:r>
-        <w:t>timeout</w:t>
-      </w:r>
-      <w:proofErr w:type="spellEnd"/>
-    </w:p>
-    <w:p>
-      <w:pPr>
-        <w:pStyle w:val="Listenabsatz"/>
-        <w:numPr>
-          <w:ilvl w:val="0"/>
-          <w:numId w:val="7"/>
-        </w:numPr>
-      </w:pPr>
-      <w:r>
-        <w:t xml:space="preserve">(Übung) </w:t>
-      </w:r>
-      <w:proofErr w:type="spellStart"/>
-      <w:r>
-        <w:t>onclick</w:t>
-      </w:r>
-      <w:proofErr w:type="spellEnd"/>
-      <w:r>
-        <w:t xml:space="preserve"> in eigener </w:t>
-      </w:r>
-      <w:r>
-        <w:t>JavaScript</w:t>
-      </w:r>
-      <w:r>
-        <w:t xml:space="preserve"> Datei</w:t>
-      </w:r>
-    </w:p>
-    <w:p>
-      <w:pPr>
-        <w:pStyle w:val="Listenabsatz"/>
-        <w:numPr>
-          <w:ilvl w:val="0"/>
-          <w:numId w:val="7"/>
-        </w:numPr>
-      </w:pPr>
-      <w:r>
-        <w:t xml:space="preserve">Einführung in </w:t>
-      </w:r>
-      <w:proofErr w:type="spellStart"/>
-      <w:r>
-        <w:t>mouseover</w:t>
-      </w:r>
-      <w:proofErr w:type="spellEnd"/>
-      <w:r>
-        <w:t xml:space="preserve"> und </w:t>
-      </w:r>
-      <w:proofErr w:type="spellStart"/>
-      <w:r>
-        <w:t>this</w:t>
-      </w:r>
-      <w:proofErr w:type="spellEnd"/>
-      <w:r>
-        <w:t xml:space="preserve"> vs. </w:t>
-      </w:r>
-      <w:proofErr w:type="spellStart"/>
-      <w:r>
-        <w:t>event</w:t>
-      </w:r>
-      <w:proofErr w:type="spellEnd"/>
-    </w:p>
-    <w:p>
-      <w:pPr>
-        <w:pStyle w:val="Listenabsatz"/>
-        <w:numPr>
-          <w:ilvl w:val="0"/>
-          <w:numId w:val="7"/>
-        </w:numPr>
-      </w:pPr>
-      <w:r>
-        <w:t>(Übung) ein kleines Geschicklichkeitsspiel</w:t>
-      </w:r>
-      <w:r>
-        <w:t xml:space="preserve"> mit einem Cheat</w:t>
-      </w:r>
-    </w:p>
-    <w:p>
-      <w:pPr>
-        <w:pStyle w:val="Listenabsatz"/>
-        <w:numPr>
-          <w:ilvl w:val="0"/>
-          <w:numId w:val="7"/>
-        </w:numPr>
-      </w:pPr>
-      <w:r>
-        <w:t xml:space="preserve">Einführung </w:t>
-      </w:r>
-      <w:r>
-        <w:t xml:space="preserve"> Ziehen und Fallenlassen</w:t>
-      </w:r>
-      <w:r>
-        <w:t xml:space="preserve"> und den </w:t>
-      </w:r>
-      <w:proofErr w:type="spellStart"/>
-      <w:r>
-        <w:t>drag</w:t>
-      </w:r>
-      <w:proofErr w:type="spellEnd"/>
-      <w:r>
-        <w:t xml:space="preserve"> Events</w:t>
-      </w:r>
-      <w:r>
-        <w:t xml:space="preserve"> (</w:t>
-      </w:r>
-      <w:proofErr w:type="spellStart"/>
-      <w:r>
-        <w:t>Drag&amp;Drop</w:t>
-      </w:r>
-      <w:proofErr w:type="spellEnd"/>
-      <w:r>
-        <w:t>)</w:t>
-      </w:r>
-    </w:p>
-    <w:p>
-      <w:pPr>
-        <w:pStyle w:val="Listenabsatz"/>
-        <w:numPr>
-          <w:ilvl w:val="0"/>
-          <w:numId w:val="7"/>
-        </w:numPr>
-      </w:pPr>
-      <w:r>
-        <w:t>(Übung) Bild verschieben</w:t>
-      </w:r>
-    </w:p>
-    <w:p>
-      <w:pPr>
-        <w:pStyle w:val="Listenabsatz"/>
-        <w:numPr>
-          <w:ilvl w:val="0"/>
-          <w:numId w:val="7"/>
-        </w:numPr>
-      </w:pPr>
-      <w:r>
-        <w:t>Ein paar Worte zu Elementeigenschaften (</w:t>
-      </w:r>
-      <w:proofErr w:type="spellStart"/>
-      <w:r>
-        <w:t>esp</w:t>
-      </w:r>
-      <w:proofErr w:type="spellEnd"/>
-      <w:r>
-        <w:t xml:space="preserve">. </w:t>
-      </w:r>
-      <w:proofErr w:type="spellStart"/>
-      <w:r>
-        <w:t>className</w:t>
-      </w:r>
-      <w:proofErr w:type="spellEnd"/>
-      <w:r>
-        <w:t xml:space="preserve"> und style) und der Hierarchie</w:t>
-      </w:r>
-    </w:p>
-    <w:p>
-      <w:pPr>
-        <w:pStyle w:val="Listenabsatz"/>
-        <w:numPr>
-          <w:ilvl w:val="0"/>
-          <w:numId w:val="7"/>
-        </w:numPr>
-      </w:pPr>
-      <w:r>
-        <w:t>(Übung) DOM e</w:t>
-      </w:r>
-      <w:r>
-        <w:t>rweitern</w:t>
-      </w:r>
-    </w:p>
-    <w:p>
-      <w:pPr>
-        <w:pStyle w:val="Listenabsatz"/>
-        <w:numPr>
-          <w:ilvl w:val="0"/>
-          <w:numId w:val="7"/>
-        </w:numPr>
-      </w:pPr>
-      <w:r>
-        <w:t xml:space="preserve">Einführung </w:t>
-      </w:r>
-      <w:proofErr w:type="spellStart"/>
-      <w:r>
-        <w:t>onkeyup</w:t>
-      </w:r>
-      <w:proofErr w:type="spellEnd"/>
-      <w:r>
-        <w:t xml:space="preserve"> und </w:t>
-      </w:r>
-      <w:proofErr w:type="spellStart"/>
-      <w:r>
-        <w:t>onblur</w:t>
-      </w:r>
-      <w:proofErr w:type="spellEnd"/>
-      <w:r>
-        <w:t xml:space="preserve"> (INPU</w:t>
-      </w:r>
-      <w:r>
-        <w:t>T)</w:t>
-      </w:r>
-    </w:p>
-    <w:p>
-      <w:pPr>
-        <w:pStyle w:val="Listenabsatz"/>
-        <w:numPr>
-          <w:ilvl w:val="0"/>
-          <w:numId w:val="7"/>
-        </w:numPr>
-      </w:pPr>
-      <w:r>
-        <w:t>(Übung) Eine Formularprüfung wie auch in der Praxis üblich</w:t>
+        <w:t>Das Spiel des Lebens</w:t>
+      </w:r>
+    </w:p>
+    <w:p>
+      <w:pPr>
+        <w:pStyle w:val="Listenabsatz"/>
+        <w:numPr>
+          <w:ilvl w:val="0"/>
+          <w:numId w:val="8"/>
+        </w:numPr>
+      </w:pPr>
+      <w:r>
+        <w:t>Einführung in die Spielregeln, volle und vereinfachte Fassung</w:t>
+      </w:r>
+    </w:p>
+    <w:p>
+      <w:pPr>
+        <w:pStyle w:val="Listenabsatz"/>
+        <w:numPr>
+          <w:ilvl w:val="0"/>
+          <w:numId w:val="8"/>
+        </w:numPr>
+      </w:pPr>
+      <w:r>
+        <w:t>Einführung in HTML Erweiterungen mit data- Attributen, Ausblick auf HTML5</w:t>
+      </w:r>
+    </w:p>
+    <w:p>
+      <w:pPr>
+        <w:pStyle w:val="Listenabsatz"/>
+        <w:numPr>
+          <w:ilvl w:val="0"/>
+          <w:numId w:val="8"/>
+        </w:numPr>
+      </w:pPr>
+      <w:r>
+        <w:t>Einführung i</w:t>
+      </w:r>
+      <w:r>
+        <w:t xml:space="preserve">n den Tabellenaufbau mit CSS </w:t>
+      </w:r>
+      <w:r>
+        <w:t xml:space="preserve">table, </w:t>
+      </w:r>
+      <w:r>
+        <w:t>table-row und table-cell</w:t>
+      </w:r>
+      <w:r>
+        <w:t xml:space="preserve"> (DIV)</w:t>
+      </w:r>
+    </w:p>
+    <w:p>
+      <w:pPr>
+        <w:pStyle w:val="Listenabsatz"/>
+        <w:numPr>
+          <w:ilvl w:val="0"/>
+          <w:numId w:val="8"/>
+        </w:numPr>
+      </w:pPr>
+      <w:r>
+        <w:t>(Übung) Erzeugen eines Spielfelds dynamischer Größe</w:t>
+      </w:r>
+    </w:p>
+    <w:p>
+      <w:pPr>
+        <w:pStyle w:val="Listenabsatz"/>
+        <w:numPr>
+          <w:ilvl w:val="0"/>
+          <w:numId w:val="8"/>
+        </w:numPr>
+      </w:pPr>
+      <w:r>
+        <w:t>Bemerkungen zur Geschwindigkeit von DOM Manipulationen</w:t>
+      </w:r>
+    </w:p>
+    <w:p>
+      <w:pPr>
+        <w:pStyle w:val="Listenabsatz"/>
+        <w:numPr>
+          <w:ilvl w:val="0"/>
+          <w:numId w:val="8"/>
+        </w:numPr>
+      </w:pPr>
+      <w:r>
+        <w:t>(Übung) Lebenszustand einer Zelle manuell verändern</w:t>
+      </w:r>
+    </w:p>
+    <w:p>
+      <w:pPr>
+        <w:pStyle w:val="Listenabsatz"/>
+        <w:numPr>
+          <w:ilvl w:val="0"/>
+          <w:numId w:val="8"/>
+        </w:numPr>
+      </w:pPr>
+      <w:r>
+        <w:lastRenderedPageBreak/>
+        <w:t>Einführung in Math, esp. random()</w:t>
+      </w:r>
+    </w:p>
+    <w:p>
+      <w:pPr>
+        <w:pStyle w:val="Listenabsatz"/>
+        <w:numPr>
+          <w:ilvl w:val="0"/>
+          <w:numId w:val="8"/>
+        </w:numPr>
+      </w:pPr>
+      <w:r>
+        <w:t>(Übung) Spielfeld zufällig füllen und leeren</w:t>
+      </w:r>
+    </w:p>
+    <w:p>
+      <w:pPr>
+        <w:pStyle w:val="Listenabsatz"/>
+        <w:numPr>
+          <w:ilvl w:val="0"/>
+          <w:numId w:val="8"/>
+        </w:numPr>
+      </w:pPr>
+      <w:r>
+        <w:t>Einführung in Java Objekte und Felder</w:t>
+      </w:r>
+    </w:p>
+    <w:p>
+      <w:pPr>
+        <w:pStyle w:val="Listenabsatz"/>
+        <w:numPr>
+          <w:ilvl w:val="0"/>
+          <w:numId w:val="8"/>
+        </w:numPr>
+      </w:pPr>
+      <w:r>
+        <w:t>Algorithmus zum Berechnen der nächsten Generation entwickeln</w:t>
+      </w:r>
+    </w:p>
+    <w:p>
+      <w:pPr>
+        <w:pStyle w:val="Listenabsatz"/>
+        <w:numPr>
+          <w:ilvl w:val="0"/>
+          <w:numId w:val="8"/>
+        </w:numPr>
+      </w:pPr>
+      <w:r>
+        <w:t>(Übung) Nächste Generation berechnen</w:t>
+      </w:r>
+    </w:p>
+    <w:p>
+      <w:pPr>
+        <w:pStyle w:val="Listenabsatz"/>
+        <w:numPr>
+          <w:ilvl w:val="0"/>
+          <w:numId w:val="8"/>
+        </w:numPr>
+      </w:pPr>
+      <w:r>
+        <w:t>(Übung) Fortlaufende Berechnung einbauen</w:t>
+      </w:r>
+    </w:p>
+    <w:p>
+      <w:pPr>
+        <w:pStyle w:val="Listenabsatz"/>
+        <w:numPr>
+          <w:ilvl w:val="0"/>
+          <w:numId w:val="8"/>
+        </w:numPr>
+      </w:pPr>
+      <w:r>
+        <w:t>(Übung) Zeitintervall für die fortlaufende Berechnung und Anzeige der echten Rate</w:t>
       </w:r>
     </w:p>
     <w:p>
@@ -530,230 +560,6 @@
         <w:pStyle w:val="berschrift1"/>
       </w:pPr>
       <w:r>
-        <w:t>Das Spiel des Lebens</w:t>
-      </w:r>
-    </w:p>
-    <w:p>
-      <w:pPr>
-        <w:pStyle w:val="Listenabsatz"/>
-        <w:numPr>
-          <w:ilvl w:val="0"/>
-          <w:numId w:val="8"/>
-        </w:numPr>
-      </w:pPr>
-      <w:r>
-        <w:t>Einführung in die Spielregeln, volle und vereinfachte Fassung</w:t>
-      </w:r>
-    </w:p>
-    <w:p>
-      <w:pPr>
-        <w:pStyle w:val="Listenabsatz"/>
-        <w:numPr>
-          <w:ilvl w:val="0"/>
-          <w:numId w:val="8"/>
-        </w:numPr>
-      </w:pPr>
-      <w:r>
-        <w:t xml:space="preserve">Einführung in HTML Erweiterungen mit </w:t>
-      </w:r>
-      <w:proofErr w:type="spellStart"/>
-      <w:r>
-        <w:t>data</w:t>
-      </w:r>
-      <w:proofErr w:type="spellEnd"/>
-      <w:r>
-        <w:t>- Attributen, Ausblick auf HTML5</w:t>
-      </w:r>
-    </w:p>
-    <w:p>
-      <w:pPr>
-        <w:pStyle w:val="Listenabsatz"/>
-        <w:numPr>
-          <w:ilvl w:val="0"/>
-          <w:numId w:val="8"/>
-        </w:numPr>
-      </w:pPr>
-      <w:r>
-        <w:t>Einführung i</w:t>
-      </w:r>
-      <w:r>
-        <w:t xml:space="preserve">n den Tabellenaufbau mit CSS </w:t>
-      </w:r>
-      <w:proofErr w:type="spellStart"/>
-      <w:r>
-        <w:t>table</w:t>
-      </w:r>
-      <w:proofErr w:type="spellEnd"/>
-      <w:r>
-        <w:t xml:space="preserve">, </w:t>
-      </w:r>
-      <w:proofErr w:type="spellStart"/>
-      <w:r>
-        <w:t>table-row</w:t>
-      </w:r>
-      <w:proofErr w:type="spellEnd"/>
-      <w:r>
-        <w:t xml:space="preserve"> und </w:t>
-      </w:r>
-      <w:proofErr w:type="spellStart"/>
-      <w:r>
-        <w:t>table-cell</w:t>
-      </w:r>
-      <w:proofErr w:type="spellEnd"/>
-      <w:r>
-        <w:t xml:space="preserve"> (DIV)</w:t>
-      </w:r>
-    </w:p>
-    <w:p>
-      <w:pPr>
-        <w:pStyle w:val="Listenabsatz"/>
-        <w:numPr>
-          <w:ilvl w:val="0"/>
-          <w:numId w:val="8"/>
-        </w:numPr>
-      </w:pPr>
-      <w:r>
-        <w:t>(Übung) Erzeugen eines Spielfelds dynamischer Größe</w:t>
-      </w:r>
-    </w:p>
-    <w:p>
-      <w:pPr>
-        <w:pStyle w:val="Listenabsatz"/>
-        <w:numPr>
-          <w:ilvl w:val="0"/>
-          <w:numId w:val="8"/>
-        </w:numPr>
-      </w:pPr>
-      <w:r>
-        <w:t>Bemerkungen zur Geschwindigkeit von DOM Manipulationen</w:t>
-      </w:r>
-    </w:p>
-    <w:p>
-      <w:pPr>
-        <w:pStyle w:val="Listenabsatz"/>
-        <w:numPr>
-          <w:ilvl w:val="0"/>
-          <w:numId w:val="8"/>
-        </w:numPr>
-      </w:pPr>
-      <w:r>
-        <w:t>(Übung) Lebenszustand einer Zelle manuell verändern</w:t>
-      </w:r>
-    </w:p>
-    <w:p>
-      <w:pPr>
-        <w:pStyle w:val="Listenabsatz"/>
-        <w:numPr>
-          <w:ilvl w:val="0"/>
-          <w:numId w:val="8"/>
-        </w:numPr>
-      </w:pPr>
-      <w:r>
-        <w:lastRenderedPageBreak/>
-        <w:t xml:space="preserve">Einführung in </w:t>
-      </w:r>
-      <w:proofErr w:type="spellStart"/>
-      <w:r>
-        <w:t>Math</w:t>
-      </w:r>
-      <w:proofErr w:type="spellEnd"/>
-      <w:r>
-        <w:t xml:space="preserve">, </w:t>
-      </w:r>
-      <w:proofErr w:type="spellStart"/>
-      <w:r>
-        <w:t>esp</w:t>
-      </w:r>
-      <w:proofErr w:type="spellEnd"/>
-      <w:r>
-        <w:t xml:space="preserve">. </w:t>
-      </w:r>
-      <w:proofErr w:type="spellStart"/>
-      <w:r>
-        <w:t>random</w:t>
-      </w:r>
-      <w:proofErr w:type="spellEnd"/>
-      <w:r>
-        <w:t>()</w:t>
-      </w:r>
-    </w:p>
-    <w:p>
-      <w:pPr>
-        <w:pStyle w:val="Listenabsatz"/>
-        <w:numPr>
-          <w:ilvl w:val="0"/>
-          <w:numId w:val="8"/>
-        </w:numPr>
-      </w:pPr>
-      <w:r>
-        <w:t>(Übung) Spielfeld zufällig füllen und leeren</w:t>
-      </w:r>
-    </w:p>
-    <w:p>
-      <w:pPr>
-        <w:pStyle w:val="Listenabsatz"/>
-        <w:numPr>
-          <w:ilvl w:val="0"/>
-          <w:numId w:val="8"/>
-        </w:numPr>
-      </w:pPr>
-      <w:r>
-        <w:t>Einführung in Java Objekte und Felder</w:t>
-      </w:r>
-    </w:p>
-    <w:p>
-      <w:pPr>
-        <w:pStyle w:val="Listenabsatz"/>
-        <w:numPr>
-          <w:ilvl w:val="0"/>
-          <w:numId w:val="8"/>
-        </w:numPr>
-      </w:pPr>
-      <w:r>
-        <w:t>Algorithmus zum Berechnen der nächsten Generation entwickeln</w:t>
-      </w:r>
-    </w:p>
-    <w:p>
-      <w:pPr>
-        <w:pStyle w:val="Listenabsatz"/>
-        <w:numPr>
-          <w:ilvl w:val="0"/>
-          <w:numId w:val="8"/>
-        </w:numPr>
-      </w:pPr>
-      <w:r>
-        <w:t>(Übung) Nächste Generation berechnen</w:t>
-      </w:r>
-    </w:p>
-    <w:p>
-      <w:pPr>
-        <w:pStyle w:val="Listenabsatz"/>
-        <w:numPr>
-          <w:ilvl w:val="0"/>
-          <w:numId w:val="8"/>
-        </w:numPr>
-      </w:pPr>
-      <w:r>
-        <w:t>(Übung) Fortlaufende Berechnung einbauen</w:t>
-      </w:r>
-    </w:p>
-    <w:p>
-      <w:pPr>
-        <w:pStyle w:val="Listenabsatz"/>
-        <w:numPr>
-          <w:ilvl w:val="0"/>
-          <w:numId w:val="8"/>
-        </w:numPr>
-      </w:pPr>
-      <w:r>
-        <w:t>(Übung) Zeitintervall für die fortlaufende Berechnung und Anzeige der echten Rate</w:t>
-      </w:r>
-    </w:p>
-    <w:p>
-      <w:pPr>
-        <w:pStyle w:val="berschrift1"/>
-      </w:pPr>
-      <w:r>
         <w:t>Schiffe versenken</w:t>
       </w:r>
     </w:p>
@@ -766,56 +572,144 @@
         </w:numPr>
       </w:pPr>
       <w:r>
-        <w:t xml:space="preserve">[Zwei Spielermodus] Verstecken </w:t>
-      </w:r>
-      <w:r>
-        <w:t xml:space="preserve">mit </w:t>
-      </w:r>
-      <w:r>
-        <w:t xml:space="preserve"> </w:t>
-      </w:r>
-      <w:proofErr w:type="spellStart"/>
-      <w:r>
-        <w:t>Drag&amp;Drop</w:t>
-      </w:r>
-      <w:proofErr w:type="spellEnd"/>
-    </w:p>
-    <w:p>
-      <w:pPr>
-        <w:pStyle w:val="berschrift1"/>
-      </w:pPr>
-      <w:r>
-        <w:t>Im richtigen Leben</w:t>
-      </w:r>
-    </w:p>
-    <w:p>
-      <w:pPr>
-        <w:pStyle w:val="Listenabsatz"/>
-        <w:numPr>
-          <w:ilvl w:val="0"/>
-          <w:numId w:val="5"/>
-        </w:numPr>
-      </w:pPr>
-      <w:r>
-        <w:t>JavaScript Frameworks</w:t>
-      </w:r>
-    </w:p>
-    <w:p>
-      <w:pPr>
-        <w:pStyle w:val="Listenabsatz"/>
-        <w:numPr>
-          <w:ilvl w:val="0"/>
-          <w:numId w:val="5"/>
-        </w:numPr>
-      </w:pPr>
-      <w:r>
-        <w:t>SPA</w:t>
-      </w:r>
-      <w:r>
-        <w:t xml:space="preserve"> &amp; </w:t>
+        <w:t>Spielidee vorstellen</w:t>
+      </w:r>
+    </w:p>
+    <w:p>
+      <w:pPr>
+        <w:pStyle w:val="Listenabsatz"/>
+        <w:numPr>
+          <w:ilvl w:val="0"/>
+          <w:numId w:val="9"/>
+        </w:numPr>
+      </w:pPr>
+      <w:r>
+        <w:t>Oberflächengestaltung entwickeln</w:t>
+      </w:r>
+    </w:p>
+    <w:p>
+      <w:pPr>
+        <w:pStyle w:val="Listenabsatz"/>
+        <w:numPr>
+          <w:ilvl w:val="0"/>
+          <w:numId w:val="9"/>
+        </w:numPr>
+      </w:pPr>
+      <w:r>
+        <w:t>(Übung) Spielfeld statisch aufbauen</w:t>
+      </w:r>
+    </w:p>
+    <w:p>
+      <w:pPr>
+        <w:pStyle w:val="Listenabsatz"/>
+        <w:numPr>
+          <w:ilvl w:val="0"/>
+          <w:numId w:val="9"/>
+        </w:numPr>
+      </w:pPr>
+      <w:r>
+        <w:t>Algorithmus zur Verwaltung der Schiffe entwickeln</w:t>
+      </w:r>
+    </w:p>
+    <w:p>
+      <w:pPr>
+        <w:pStyle w:val="Listenabsatz"/>
+        <w:numPr>
+          <w:ilvl w:val="0"/>
+          <w:numId w:val="9"/>
+        </w:numPr>
+      </w:pPr>
+      <w:r>
+        <w:t>(Übung) Schiffe verstecken</w:t>
       </w:r>
       <w:bookmarkStart w:id="0" w:name="_GoBack"/>
       <w:bookmarkEnd w:id="0"/>
+    </w:p>
+    <w:p>
+      <w:pPr>
+        <w:pStyle w:val="Listenabsatz"/>
+        <w:numPr>
+          <w:ilvl w:val="0"/>
+          <w:numId w:val="9"/>
+        </w:numPr>
+      </w:pPr>
+      <w:r>
+        <w:t xml:space="preserve">Algorithmus zum Suchen </w:t>
+      </w:r>
+      <w:r>
+        <w:t>entwickeln</w:t>
+      </w:r>
+    </w:p>
+    <w:p>
+      <w:pPr>
+        <w:pStyle w:val="Listenabsatz"/>
+        <w:numPr>
+          <w:ilvl w:val="0"/>
+          <w:numId w:val="9"/>
+        </w:numPr>
+      </w:pPr>
+      <w:r>
+        <w:t>(Übung) Algorithmus implementieren</w:t>
+      </w:r>
+    </w:p>
+    <w:p>
+      <w:pPr>
+        <w:pStyle w:val="Listenabsatz"/>
+        <w:numPr>
+          <w:ilvl w:val="0"/>
+          <w:numId w:val="9"/>
+        </w:numPr>
+      </w:pPr>
+      <w:r>
+        <w:t>(Übung) Cheat einbauen</w:t>
+      </w:r>
+    </w:p>
+    <w:p>
+      <w:pPr>
+        <w:pStyle w:val="Listenabsatz"/>
+        <w:numPr>
+          <w:ilvl w:val="0"/>
+          <w:numId w:val="9"/>
+        </w:numPr>
+      </w:pPr>
+      <w:r>
+        <w:t>(Übung) Erneutes Verstecken ohne Browser Refresh</w:t>
+      </w:r>
+    </w:p>
+    <w:p>
+      <w:pPr>
+        <w:pStyle w:val="berschrift1"/>
+      </w:pPr>
+      <w:r>
+        <w:t>Im richtigen Leben</w:t>
+      </w:r>
+    </w:p>
+    <w:p>
+      <w:pPr>
+        <w:pStyle w:val="Listenabsatz"/>
+        <w:numPr>
+          <w:ilvl w:val="0"/>
+          <w:numId w:val="5"/>
+        </w:numPr>
+      </w:pPr>
+      <w:r>
+        <w:t>JavaScript Frameworks</w:t>
+      </w:r>
+    </w:p>
+    <w:p>
+      <w:pPr>
+        <w:pStyle w:val="Listenabsatz"/>
+        <w:numPr>
+          <w:ilvl w:val="0"/>
+          <w:numId w:val="5"/>
+        </w:numPr>
+      </w:pPr>
+      <w:r>
+        <w:t>SPA</w:t>
+      </w:r>
+      <w:r>
+        <w:t xml:space="preserve"> &amp; </w:t>
+      </w:r>
       <w:r>
         <w:t>AJAX</w:t>
       </w:r>

</xml_diff>

<commit_message>
Overview part 1 of 6 completed
</commit_message>
<xml_diff>
--- a/Projekttage 2015.docx
+++ b/Projekttage 2015.docx
@@ -71,99 +71,750 @@
       </w:r>
     </w:p>
     <w:p>
-      <w:pPr>
-        <w:pStyle w:val="Listenabsatz"/>
-        <w:numPr>
-          <w:ilvl w:val="0"/>
-          <w:numId w:val="6"/>
-        </w:numPr>
-      </w:pPr>
+      <w:r>
+        <w:t xml:space="preserve">Im ersten Abschnitt setzen wir auf dem auf, was Ihr im Informatik Unterricht bereits gelernt habt. Dazu verwenden wir </w:t>
+      </w:r>
+      <w:proofErr w:type="spellStart"/>
+      <w:r>
+        <w:t>PSPad</w:t>
+      </w:r>
+      <w:proofErr w:type="spellEnd"/>
+      <w:r>
+        <w:t xml:space="preserve"> und einfache HTML Seiten, die mit CSS verschönert werden</w:t>
+      </w:r>
+      <w:r>
+        <w:t xml:space="preserve">. Wir werden dann sehen, dass man </w:t>
+      </w:r>
+      <w:r>
+        <w:t>einfache optische Effekte auf einer HTML Seite erreichen kann</w:t>
+      </w:r>
+      <w:r>
+        <w:t xml:space="preserve"> </w:t>
+      </w:r>
+      <w:r>
+        <w:t>ohne pr</w:t>
+      </w:r>
+      <w:r>
+        <w:t>o</w:t>
+      </w:r>
+      <w:r>
+        <w:t>grammieren zu müssen. Der Anwender erhält dadurch nicht nur Hilfeste</w:t>
+      </w:r>
+      <w:r>
+        <w:t>l</w:t>
+      </w:r>
+      <w:r>
+        <w:t xml:space="preserve">lungen und Hinweise zu Bedienung: gerade leichte </w:t>
+      </w:r>
+      <w:r>
+        <w:t xml:space="preserve">optische </w:t>
+      </w:r>
+      <w:r>
+        <w:t xml:space="preserve">Veränderungen </w:t>
+      </w:r>
+      <w:r>
+        <w:t>können die Aufmer</w:t>
+      </w:r>
+      <w:r>
+        <w:t>k</w:t>
+      </w:r>
+      <w:r>
+        <w:t>samkeit auch bewusst auf einen b</w:t>
+      </w:r>
+      <w:r>
+        <w:t>e</w:t>
+      </w:r>
+      <w:r>
+        <w:t xml:space="preserve">stimmten Bereich </w:t>
+      </w:r>
+      <w:r>
+        <w:t xml:space="preserve">der Seite </w:t>
+      </w:r>
+      <w:r>
+        <w:t>lenken.</w:t>
+      </w:r>
+    </w:p>
+    <w:p>
+      <w:r>
+        <w:t xml:space="preserve">In der ersten </w:t>
+      </w:r>
+      <w:r>
+        <w:rPr>
+          <w:b/>
+        </w:rPr>
+        <w:t>Übung</w:t>
+      </w:r>
+      <w:r>
+        <w:t xml:space="preserve"> wird eine einfache Liste mit den Tags </w:t>
+      </w:r>
+      <w:r>
+        <w:rPr>
+          <w:i/>
+        </w:rPr>
+        <w:t>UL</w:t>
+      </w:r>
+      <w:r>
+        <w:t xml:space="preserve"> und </w:t>
+      </w:r>
+      <w:r>
+        <w:rPr>
+          <w:i/>
+        </w:rPr>
+        <w:t>LI</w:t>
+      </w:r>
+      <w:r>
+        <w:t xml:space="preserve"> erstellt. Ansonsten gibt es nur eine HTML Seite und eine CSS Datei, die über </w:t>
+      </w:r>
+      <w:r>
+        <w:rPr>
+          <w:i/>
+        </w:rPr>
+        <w:t>LINK</w:t>
+      </w:r>
+      <w:r>
+        <w:t xml:space="preserve"> im </w:t>
+      </w:r>
+      <w:r>
+        <w:rPr>
+          <w:i/>
+        </w:rPr>
+        <w:t>HEAD</w:t>
+      </w:r>
+      <w:r>
+        <w:t xml:space="preserve"> referenziert wird. </w:t>
+      </w:r>
+      <w:r>
+        <w:t xml:space="preserve">In der CSS Datei wird das Listensymbol erst einmal </w:t>
+      </w:r>
+      <w:r>
+        <w:t xml:space="preserve">mit der CSS Eigenschaft </w:t>
+      </w:r>
+      <w:r>
+        <w:rPr>
+          <w:i/>
+        </w:rPr>
+        <w:t>list-style</w:t>
+      </w:r>
+      <w:r>
+        <w:t xml:space="preserve"> </w:t>
+      </w:r>
+      <w:r>
+        <w:t xml:space="preserve">bewusst auf einen anderen Wert als in der Vorgabe festgelegt. Wir lernen dann die CSS </w:t>
+      </w:r>
+      <w:proofErr w:type="spellStart"/>
+      <w:proofErr w:type="gramStart"/>
+      <w:r>
+        <w:t>Selektoren</w:t>
+      </w:r>
+      <w:proofErr w:type="spellEnd"/>
+      <w:r>
+        <w:t xml:space="preserve"> </w:t>
+      </w:r>
+      <w:r>
+        <w:rPr>
+          <w:i/>
+        </w:rPr>
+        <w:t>:</w:t>
+      </w:r>
+      <w:proofErr w:type="spellStart"/>
+      <w:proofErr w:type="gramEnd"/>
+      <w:r>
+        <w:rPr>
+          <w:i/>
+        </w:rPr>
+        <w:t>hover</w:t>
+      </w:r>
+      <w:proofErr w:type="spellEnd"/>
+      <w:r>
+        <w:t xml:space="preserve"> und </w:t>
+      </w:r>
+      <w:r>
+        <w:rPr>
+          <w:i/>
+        </w:rPr>
+        <w:t>:</w:t>
+      </w:r>
+      <w:proofErr w:type="spellStart"/>
+      <w:r>
+        <w:rPr>
+          <w:i/>
+        </w:rPr>
+        <w:t>active</w:t>
+      </w:r>
+      <w:proofErr w:type="spellEnd"/>
+      <w:r>
+        <w:t xml:space="preserve"> kennen und verwe</w:t>
+      </w:r>
+      <w:r>
+        <w:t>n</w:t>
+      </w:r>
+      <w:r>
+        <w:t>den diese, um den Listeneintrag unter der Maus respektive den angeklickten Eintrag zu verändern.</w:t>
+      </w:r>
+      <w:r>
+        <w:t xml:space="preserve"> Neben dem </w:t>
+      </w:r>
+      <w:r>
+        <w:rPr>
+          <w:i/>
+        </w:rPr>
+        <w:t>list-style</w:t>
+      </w:r>
+      <w:r>
+        <w:t xml:space="preserve"> werden die CSS Eigenschaften </w:t>
+      </w:r>
+      <w:proofErr w:type="spellStart"/>
+      <w:r>
+        <w:rPr>
+          <w:i/>
+        </w:rPr>
+        <w:t>font-weight</w:t>
+      </w:r>
+      <w:proofErr w:type="spellEnd"/>
+      <w:r>
+        <w:rPr>
+          <w:i/>
+        </w:rPr>
+        <w:t xml:space="preserve">, </w:t>
+      </w:r>
+      <w:proofErr w:type="spellStart"/>
+      <w:r>
+        <w:rPr>
+          <w:i/>
+        </w:rPr>
+        <w:t>font</w:t>
+      </w:r>
+      <w:proofErr w:type="spellEnd"/>
+      <w:r>
+        <w:rPr>
+          <w:i/>
+        </w:rPr>
+        <w:t>-style</w:t>
+      </w:r>
+      <w:r>
+        <w:t xml:space="preserve"> und </w:t>
+      </w:r>
+      <w:proofErr w:type="spellStart"/>
+      <w:r>
+        <w:rPr>
+          <w:i/>
+        </w:rPr>
+        <w:t>color</w:t>
+      </w:r>
+      <w:proofErr w:type="spellEnd"/>
+      <w:r>
+        <w:t xml:space="preserve"> vo</w:t>
+      </w:r>
+      <w:r>
+        <w:t>r</w:t>
+      </w:r>
+      <w:r>
+        <w:t>gestellt</w:t>
+      </w:r>
+    </w:p>
+    <w:p>
+      <w:r>
+        <w:t xml:space="preserve">Die zweite </w:t>
+      </w:r>
+      <w:r>
+        <w:rPr>
+          <w:b/>
+        </w:rPr>
+        <w:t>Übung</w:t>
+      </w:r>
+      <w:r>
+        <w:t xml:space="preserve"> beginnt mit einem Rückblick auf CSS Klassen und die Möglichkeit, diese zu komb</w:t>
+      </w:r>
+      <w:r>
+        <w:t>i</w:t>
+      </w:r>
+      <w:r>
+        <w:t xml:space="preserve">nieren. </w:t>
+      </w:r>
+      <w:r>
+        <w:t xml:space="preserve">Das HTML Element </w:t>
+      </w:r>
+      <w:r>
+        <w:rPr>
+          <w:i/>
+        </w:rPr>
+        <w:t>DIV</w:t>
+      </w:r>
+      <w:r>
+        <w:t xml:space="preserve"> wird etwas eingehender betrachtet, dazu die CSS Eigenschaften </w:t>
+      </w:r>
+      <w:proofErr w:type="spellStart"/>
+      <w:r>
+        <w:rPr>
+          <w:i/>
+        </w:rPr>
+        <w:t>float</w:t>
+      </w:r>
+      <w:proofErr w:type="spellEnd"/>
+      <w:r>
+        <w:t xml:space="preserve">, </w:t>
+      </w:r>
+      <w:proofErr w:type="spellStart"/>
+      <w:r>
+        <w:rPr>
+          <w:i/>
+        </w:rPr>
+        <w:t>margin</w:t>
+      </w:r>
+      <w:proofErr w:type="spellEnd"/>
+      <w:r>
+        <w:t xml:space="preserve">, </w:t>
+      </w:r>
+      <w:r>
+        <w:rPr>
+          <w:i/>
+        </w:rPr>
+        <w:t>text-</w:t>
+      </w:r>
+      <w:proofErr w:type="spellStart"/>
+      <w:r>
+        <w:rPr>
+          <w:i/>
+        </w:rPr>
+        <w:t>align</w:t>
+      </w:r>
+      <w:proofErr w:type="spellEnd"/>
+      <w:r>
+        <w:t xml:space="preserve">, </w:t>
+      </w:r>
+      <w:proofErr w:type="spellStart"/>
+      <w:r>
+        <w:rPr>
+          <w:i/>
+        </w:rPr>
+        <w:t>width</w:t>
+      </w:r>
+      <w:proofErr w:type="spellEnd"/>
+      <w:r>
+        <w:t xml:space="preserve">, </w:t>
+      </w:r>
+      <w:proofErr w:type="spellStart"/>
+      <w:r>
+        <w:rPr>
+          <w:i/>
+        </w:rPr>
+        <w:t>height</w:t>
+      </w:r>
+      <w:proofErr w:type="spellEnd"/>
+      <w:r>
+        <w:t xml:space="preserve"> und </w:t>
+      </w:r>
+      <w:r>
+        <w:rPr>
+          <w:i/>
+        </w:rPr>
+        <w:t>background-color</w:t>
+      </w:r>
+      <w:r>
+        <w:t xml:space="preserve">. Zur Änderung der Optik werden </w:t>
+      </w:r>
+      <w:proofErr w:type="gramStart"/>
+      <w:r>
+        <w:t xml:space="preserve">wieder </w:t>
+      </w:r>
+      <w:r>
+        <w:rPr>
+          <w:i/>
+        </w:rPr>
+        <w:t>:</w:t>
+      </w:r>
+      <w:proofErr w:type="spellStart"/>
+      <w:proofErr w:type="gramEnd"/>
+      <w:r>
+        <w:rPr>
+          <w:i/>
+        </w:rPr>
+        <w:t>hover</w:t>
+      </w:r>
+      <w:proofErr w:type="spellEnd"/>
+      <w:r>
+        <w:t xml:space="preserve"> und </w:t>
+      </w:r>
+      <w:r>
+        <w:rPr>
+          <w:i/>
+        </w:rPr>
+        <w:t>:</w:t>
+      </w:r>
+      <w:proofErr w:type="spellStart"/>
+      <w:r>
+        <w:rPr>
+          <w:i/>
+        </w:rPr>
+        <w:t>active</w:t>
+      </w:r>
+      <w:proofErr w:type="spellEnd"/>
+      <w:r>
+        <w:t xml:space="preserve"> verwendet, wobei hier aber mit den CSS Eigenschaften </w:t>
+      </w:r>
+      <w:proofErr w:type="spellStart"/>
+      <w:r>
+        <w:rPr>
+          <w:i/>
+        </w:rPr>
+        <w:t>display</w:t>
+      </w:r>
+      <w:proofErr w:type="spellEnd"/>
+      <w:r>
+        <w:t xml:space="preserve"> und </w:t>
+      </w:r>
+      <w:proofErr w:type="spellStart"/>
+      <w:r>
+        <w:rPr>
+          <w:i/>
+        </w:rPr>
+        <w:t>visibility</w:t>
+      </w:r>
+      <w:proofErr w:type="spellEnd"/>
+      <w:r>
+        <w:t xml:space="preserve"> ve</w:t>
+      </w:r>
+      <w:r>
+        <w:t>r</w:t>
+      </w:r>
+      <w:r>
+        <w:t>schiedene Möglichkeiten</w:t>
+      </w:r>
+      <w:r>
+        <w:t xml:space="preserve"> eingesetzt werden um</w:t>
+      </w:r>
+      <w:r>
+        <w:t xml:space="preserve"> Teile der HTML Seite aus</w:t>
+      </w:r>
+      <w:r>
+        <w:t>zublenden</w:t>
+      </w:r>
+      <w:r>
+        <w:t xml:space="preserve">. </w:t>
+      </w:r>
+      <w:r>
+        <w:t>Schließlich we</w:t>
+      </w:r>
+      <w:r>
+        <w:t>r</w:t>
+      </w:r>
+      <w:r>
+        <w:t xml:space="preserve">den die CSS Eigenschaften </w:t>
+      </w:r>
+      <w:proofErr w:type="spellStart"/>
+      <w:r>
+        <w:rPr>
+          <w:i/>
+        </w:rPr>
+        <w:t>background</w:t>
+      </w:r>
+      <w:proofErr w:type="spellEnd"/>
+      <w:r>
+        <w:t xml:space="preserve">, </w:t>
+      </w:r>
+      <w:r>
+        <w:rPr>
+          <w:i/>
+        </w:rPr>
+        <w:t>background-position</w:t>
+      </w:r>
+      <w:r>
+        <w:t xml:space="preserve"> und </w:t>
+      </w:r>
+      <w:r>
+        <w:rPr>
+          <w:i/>
+        </w:rPr>
+        <w:t>bac</w:t>
+      </w:r>
+      <w:r>
+        <w:rPr>
+          <w:i/>
+        </w:rPr>
+        <w:t>k</w:t>
+      </w:r>
+      <w:r>
+        <w:rPr>
+          <w:i/>
+        </w:rPr>
+        <w:t>ground-size</w:t>
+      </w:r>
+      <w:r>
+        <w:t xml:space="preserve"> verwendet</w:t>
+      </w:r>
+      <w:r>
+        <w:t xml:space="preserve"> um ein Hintergrundbild zeitweise einzublenden.</w:t>
+      </w:r>
+    </w:p>
+    <w:p>
+      <w:r>
+        <w:t xml:space="preserve">Als Vorbereitung für die letzte </w:t>
+      </w:r>
+      <w:r>
+        <w:rPr>
+          <w:b/>
+        </w:rPr>
+        <w:t>Übung</w:t>
+      </w:r>
+      <w:r>
+        <w:t xml:space="preserve"> wird noch einmal kurz das Konzept vorgestellt, wie HTML Text auf einer Seite formatiert wird und welche Rolle insbesondere das </w:t>
+      </w:r>
+      <w:r>
+        <w:rPr>
+          <w:i/>
+        </w:rPr>
+        <w:t>DIV</w:t>
+      </w:r>
+      <w:r>
+        <w:t xml:space="preserve"> Tag dabei spielt. </w:t>
+      </w:r>
+      <w:r>
+        <w:t xml:space="preserve">In der Übung wird dann gezeigt, wie man diese Regeln gezielt vor allem mit den CSS Eigenschaften </w:t>
+      </w:r>
+      <w:proofErr w:type="spellStart"/>
+      <w:r>
+        <w:rPr>
+          <w:i/>
+        </w:rPr>
+        <w:t>display</w:t>
+      </w:r>
+      <w:proofErr w:type="spellEnd"/>
+      <w:r>
+        <w:t xml:space="preserve">, </w:t>
+      </w:r>
+      <w:proofErr w:type="spellStart"/>
+      <w:r>
+        <w:rPr>
+          <w:i/>
+        </w:rPr>
+        <w:t>float</w:t>
+      </w:r>
+      <w:proofErr w:type="spellEnd"/>
+      <w:r>
+        <w:t xml:space="preserve">, </w:t>
+      </w:r>
+      <w:proofErr w:type="spellStart"/>
+      <w:r>
+        <w:rPr>
+          <w:i/>
+        </w:rPr>
+        <w:t>position</w:t>
+      </w:r>
+      <w:proofErr w:type="spellEnd"/>
+      <w:r>
+        <w:t xml:space="preserve">, </w:t>
+      </w:r>
+      <w:r>
+        <w:rPr>
+          <w:i/>
+        </w:rPr>
+        <w:t>top</w:t>
+      </w:r>
+      <w:r>
+        <w:t xml:space="preserve"> und </w:t>
+      </w:r>
+      <w:proofErr w:type="spellStart"/>
+      <w:r>
+        <w:rPr>
+          <w:i/>
+        </w:rPr>
+        <w:t>left</w:t>
+      </w:r>
+      <w:proofErr w:type="spellEnd"/>
+      <w:r>
+        <w:t xml:space="preserve"> umgehen und damit </w:t>
+      </w:r>
+      <w:r>
+        <w:t xml:space="preserve">hier </w:t>
+      </w:r>
+      <w:r>
+        <w:t xml:space="preserve">zu einem </w:t>
+      </w:r>
+      <w:r>
+        <w:t>Wort auf der HTML Seite</w:t>
+      </w:r>
+      <w:r>
+        <w:t xml:space="preserve"> eine Detailinform</w:t>
+      </w:r>
+      <w:r>
+        <w:t>a</w:t>
+      </w:r>
+      <w:r>
+        <w:t>tion einblenden kann</w:t>
+      </w:r>
+      <w:r>
+        <w:t xml:space="preserve"> </w:t>
+      </w:r>
+      <w:r>
+        <w:t xml:space="preserve">– so eine Art </w:t>
+      </w:r>
+      <w:proofErr w:type="spellStart"/>
+      <w:r>
+        <w:t>Tooltip</w:t>
+      </w:r>
+      <w:proofErr w:type="spellEnd"/>
+      <w:r>
+        <w:t>, aber schon etwas anders, wie dabei erklärt wird. Insb</w:t>
+      </w:r>
+      <w:r>
+        <w:t>e</w:t>
+      </w:r>
+      <w:r>
+        <w:t xml:space="preserve">sondere </w:t>
+      </w:r>
+      <w:r>
+        <w:t xml:space="preserve">wird </w:t>
+      </w:r>
+      <w:r>
+        <w:t xml:space="preserve">auf die Bedeutung der CSS Eigenschaft </w:t>
+      </w:r>
+      <w:proofErr w:type="spellStart"/>
+      <w:r>
+        <w:rPr>
+          <w:i/>
+        </w:rPr>
+        <w:t>position</w:t>
+      </w:r>
+      <w:proofErr w:type="spellEnd"/>
+      <w:r>
+        <w:t xml:space="preserve"> </w:t>
+      </w:r>
       <w:bookmarkStart w:id="0" w:name="_GoBack"/>
       <w:bookmarkEnd w:id="0"/>
       <w:r>
-        <w:t>Lernstoff auffrischen und eine einfache HTLM Seite erstellen</w:t>
-      </w:r>
-    </w:p>
-    <w:p>
-      <w:pPr>
-        <w:pStyle w:val="Listenabsatz"/>
-        <w:numPr>
-          <w:ilvl w:val="0"/>
-          <w:numId w:val="6"/>
-        </w:numPr>
-      </w:pPr>
-      <w:r>
-        <w:t>Einführung in :</w:t>
-      </w:r>
-      <w:proofErr w:type="spellStart"/>
-      <w:r>
-        <w:t>hover</w:t>
-      </w:r>
-      <w:proofErr w:type="spellEnd"/>
-      <w:r>
-        <w:t xml:space="preserve"> für die reine CSS Aktivität</w:t>
-      </w:r>
-      <w:r>
-        <w:t>, Bezug zu :</w:t>
-      </w:r>
-      <w:proofErr w:type="spellStart"/>
-      <w:r>
-        <w:t>active</w:t>
-      </w:r>
-      <w:proofErr w:type="spellEnd"/>
-    </w:p>
-    <w:p>
-      <w:pPr>
-        <w:pStyle w:val="Listenabsatz"/>
-        <w:numPr>
-          <w:ilvl w:val="0"/>
-          <w:numId w:val="6"/>
-        </w:numPr>
-      </w:pPr>
-      <w:r>
-        <w:t>(Übung) Auswahl aus einer festen Liste</w:t>
-      </w:r>
-      <w:r>
-        <w:t xml:space="preserve"> (UL/LI)</w:t>
-      </w:r>
-    </w:p>
-    <w:p>
-      <w:pPr>
-        <w:pStyle w:val="Listenabsatz"/>
-        <w:numPr>
-          <w:ilvl w:val="0"/>
-          <w:numId w:val="6"/>
-        </w:numPr>
-      </w:pPr>
-      <w:r>
-        <w:t>Einführung in CSS Klassen</w:t>
-      </w:r>
-    </w:p>
-    <w:p>
-      <w:pPr>
-        <w:pStyle w:val="Listenabsatz"/>
-        <w:numPr>
-          <w:ilvl w:val="0"/>
-          <w:numId w:val="6"/>
+        <w:t xml:space="preserve">näher eingegangen. </w:t>
+      </w:r>
+      <w:r>
+        <w:t xml:space="preserve">Bei </w:t>
+      </w:r>
+      <w:r>
+        <w:t>der Übung</w:t>
+      </w:r>
+      <w:r>
+        <w:t xml:space="preserve"> werden auch die CSS Eigenschaften </w:t>
+      </w:r>
+      <w:proofErr w:type="spellStart"/>
+      <w:r>
+        <w:rPr>
+          <w:i/>
+        </w:rPr>
+        <w:t>padding</w:t>
+      </w:r>
+      <w:proofErr w:type="spellEnd"/>
+      <w:r>
+        <w:t xml:space="preserve">, </w:t>
+      </w:r>
+      <w:proofErr w:type="spellStart"/>
+      <w:r>
+        <w:rPr>
+          <w:i/>
+        </w:rPr>
+        <w:t>border</w:t>
+      </w:r>
+      <w:proofErr w:type="spellEnd"/>
+      <w:r>
+        <w:t xml:space="preserve"> </w:t>
+      </w:r>
+      <w:r>
+        <w:rPr>
+          <w:i/>
+        </w:rPr>
+        <w:t>und background-color</w:t>
+      </w:r>
+      <w:r>
+        <w:t xml:space="preserve"> ei</w:t>
+      </w:r>
+      <w:r>
+        <w:t>n</w:t>
+      </w:r>
+      <w:r>
+        <w:t>ge</w:t>
+      </w:r>
+      <w:r>
+        <w:t xml:space="preserve">setzt, um unseren </w:t>
+      </w:r>
+      <w:proofErr w:type="spellStart"/>
+      <w:r>
+        <w:t>Tooltip</w:t>
+      </w:r>
+      <w:proofErr w:type="spellEnd"/>
+      <w:r>
+        <w:t xml:space="preserve"> optisch etwas aufzubereiten.</w:t>
+      </w:r>
+    </w:p>
+    <w:p>
+      <w:pPr>
+        <w:pStyle w:val="berschrift1"/>
+      </w:pPr>
+      <w:r>
+        <w:t>DOM, Events und JavaScript</w:t>
+      </w:r>
+    </w:p>
+    <w:p>
+      <w:pPr>
+        <w:pStyle w:val="Listenabsatz"/>
+        <w:numPr>
+          <w:ilvl w:val="0"/>
+          <w:numId w:val="7"/>
+        </w:numPr>
+      </w:pPr>
+      <w:r>
+        <w:t>Einführung in das DOM und einfache Events</w:t>
+      </w:r>
+    </w:p>
+    <w:p>
+      <w:pPr>
+        <w:pStyle w:val="Listenabsatz"/>
+        <w:numPr>
+          <w:ilvl w:val="0"/>
+          <w:numId w:val="7"/>
+        </w:numPr>
+      </w:pPr>
+      <w:r>
+        <w:t xml:space="preserve">(Übung) </w:t>
+      </w:r>
+      <w:proofErr w:type="spellStart"/>
+      <w:r>
+        <w:t>onclick</w:t>
+      </w:r>
+      <w:proofErr w:type="spellEnd"/>
+      <w:r>
+        <w:t xml:space="preserve"> im HTML</w:t>
+      </w:r>
+    </w:p>
+    <w:p>
+      <w:pPr>
+        <w:pStyle w:val="Listenabsatz"/>
+        <w:numPr>
+          <w:ilvl w:val="0"/>
+          <w:numId w:val="7"/>
+        </w:numPr>
+      </w:pPr>
+      <w:r>
+        <w:lastRenderedPageBreak/>
+        <w:t>Einführung in Entwickleranzeige im Browser (F12)</w:t>
+      </w:r>
+    </w:p>
+    <w:p>
+      <w:pPr>
+        <w:pStyle w:val="Listenabsatz"/>
+        <w:numPr>
+          <w:ilvl w:val="0"/>
+          <w:numId w:val="7"/>
         </w:numPr>
       </w:pPr>
       <w:r>
         <w:t xml:space="preserve">Einführung in </w:t>
       </w:r>
-      <w:proofErr w:type="spellStart"/>
-      <w:r>
-        <w:t>display</w:t>
-      </w:r>
-      <w:proofErr w:type="spellEnd"/>
-      <w:r>
-        <w:t>,</w:t>
-      </w:r>
-      <w:r>
-        <w:t xml:space="preserve"> </w:t>
-      </w:r>
-      <w:proofErr w:type="spellStart"/>
-      <w:r>
-        <w:t>visibility</w:t>
+      <w:r>
+        <w:t>die Lebenszyklen</w:t>
+      </w:r>
+      <w:r>
+        <w:t xml:space="preserve">, </w:t>
+      </w:r>
+      <w:proofErr w:type="spellStart"/>
+      <w:r>
+        <w:t>onload</w:t>
       </w:r>
       <w:proofErr w:type="spellEnd"/>
       <w:r>
@@ -171,28 +822,42 @@
       </w:r>
       <w:proofErr w:type="spellStart"/>
       <w:r>
-        <w:t>background</w:t>
-      </w:r>
-      <w:proofErr w:type="spellEnd"/>
-    </w:p>
-    <w:p>
-      <w:pPr>
-        <w:pStyle w:val="Listenabsatz"/>
-        <w:numPr>
-          <w:ilvl w:val="0"/>
-          <w:numId w:val="6"/>
-        </w:numPr>
-      </w:pPr>
-      <w:r>
-        <w:t>(Übung) Verändern der Anzeige (DIV)</w:t>
-      </w:r>
-    </w:p>
-    <w:p>
-      <w:pPr>
-        <w:pStyle w:val="Listenabsatz"/>
-        <w:numPr>
-          <w:ilvl w:val="0"/>
-          <w:numId w:val="6"/>
+        <w:t>timeout</w:t>
+      </w:r>
+      <w:proofErr w:type="spellEnd"/>
+    </w:p>
+    <w:p>
+      <w:pPr>
+        <w:pStyle w:val="Listenabsatz"/>
+        <w:numPr>
+          <w:ilvl w:val="0"/>
+          <w:numId w:val="7"/>
+        </w:numPr>
+      </w:pPr>
+      <w:r>
+        <w:t xml:space="preserve">(Übung) </w:t>
+      </w:r>
+      <w:proofErr w:type="spellStart"/>
+      <w:r>
+        <w:t>onclick</w:t>
+      </w:r>
+      <w:proofErr w:type="spellEnd"/>
+      <w:r>
+        <w:t xml:space="preserve"> in eigener </w:t>
+      </w:r>
+      <w:r>
+        <w:t>JavaScript</w:t>
+      </w:r>
+      <w:r>
+        <w:t xml:space="preserve"> Datei</w:t>
+      </w:r>
+    </w:p>
+    <w:p>
+      <w:pPr>
+        <w:pStyle w:val="Listenabsatz"/>
+        <w:numPr>
+          <w:ilvl w:val="0"/>
+          <w:numId w:val="7"/>
         </w:numPr>
       </w:pPr>
       <w:r>
@@ -200,7 +865,233 @@
       </w:r>
       <w:proofErr w:type="spellStart"/>
       <w:r>
-        <w:t>position</w:t>
+        <w:t>mouseover</w:t>
+      </w:r>
+      <w:proofErr w:type="spellEnd"/>
+      <w:r>
+        <w:t xml:space="preserve"> und </w:t>
+      </w:r>
+      <w:proofErr w:type="spellStart"/>
+      <w:r>
+        <w:t>this</w:t>
+      </w:r>
+      <w:proofErr w:type="spellEnd"/>
+      <w:r>
+        <w:t xml:space="preserve"> vs. </w:t>
+      </w:r>
+      <w:proofErr w:type="spellStart"/>
+      <w:r>
+        <w:t>event</w:t>
+      </w:r>
+      <w:proofErr w:type="spellEnd"/>
+    </w:p>
+    <w:p>
+      <w:pPr>
+        <w:pStyle w:val="Listenabsatz"/>
+        <w:numPr>
+          <w:ilvl w:val="0"/>
+          <w:numId w:val="7"/>
+        </w:numPr>
+      </w:pPr>
+      <w:r>
+        <w:t>(Übung) ein kleines Geschicklichkeitsspiel</w:t>
+      </w:r>
+      <w:r>
+        <w:t xml:space="preserve"> mit einem Cheat</w:t>
+      </w:r>
+    </w:p>
+    <w:p>
+      <w:pPr>
+        <w:pStyle w:val="Listenabsatz"/>
+        <w:numPr>
+          <w:ilvl w:val="0"/>
+          <w:numId w:val="7"/>
+        </w:numPr>
+      </w:pPr>
+      <w:r>
+        <w:t xml:space="preserve">Einführung </w:t>
+      </w:r>
+      <w:r>
+        <w:t xml:space="preserve"> Ziehen und Fallenlassen</w:t>
+      </w:r>
+      <w:r>
+        <w:t xml:space="preserve"> und den </w:t>
+      </w:r>
+      <w:proofErr w:type="spellStart"/>
+      <w:r>
+        <w:t>drag</w:t>
+      </w:r>
+      <w:proofErr w:type="spellEnd"/>
+      <w:r>
+        <w:t xml:space="preserve"> Events</w:t>
+      </w:r>
+      <w:r>
+        <w:t xml:space="preserve"> (</w:t>
+      </w:r>
+      <w:proofErr w:type="spellStart"/>
+      <w:r>
+        <w:t>Drag&amp;Drop</w:t>
+      </w:r>
+      <w:proofErr w:type="spellEnd"/>
+      <w:r>
+        <w:t>)</w:t>
+      </w:r>
+    </w:p>
+    <w:p>
+      <w:pPr>
+        <w:pStyle w:val="Listenabsatz"/>
+        <w:numPr>
+          <w:ilvl w:val="0"/>
+          <w:numId w:val="7"/>
+        </w:numPr>
+      </w:pPr>
+      <w:r>
+        <w:t>(Übung) Bild verschieben</w:t>
+      </w:r>
+    </w:p>
+    <w:p>
+      <w:pPr>
+        <w:pStyle w:val="Listenabsatz"/>
+        <w:numPr>
+          <w:ilvl w:val="0"/>
+          <w:numId w:val="7"/>
+        </w:numPr>
+      </w:pPr>
+      <w:r>
+        <w:t>Ein paar Worte zu Elementeigenschaften (</w:t>
+      </w:r>
+      <w:proofErr w:type="spellStart"/>
+      <w:r>
+        <w:t>esp</w:t>
+      </w:r>
+      <w:proofErr w:type="spellEnd"/>
+      <w:r>
+        <w:t xml:space="preserve">. </w:t>
+      </w:r>
+      <w:proofErr w:type="spellStart"/>
+      <w:r>
+        <w:t>className</w:t>
+      </w:r>
+      <w:proofErr w:type="spellEnd"/>
+      <w:r>
+        <w:t xml:space="preserve"> und style) und der Hierarchie</w:t>
+      </w:r>
+    </w:p>
+    <w:p>
+      <w:pPr>
+        <w:pStyle w:val="Listenabsatz"/>
+        <w:numPr>
+          <w:ilvl w:val="0"/>
+          <w:numId w:val="7"/>
+        </w:numPr>
+      </w:pPr>
+      <w:r>
+        <w:t>(Übung) DOM e</w:t>
+      </w:r>
+      <w:r>
+        <w:t>rweitern</w:t>
+      </w:r>
+    </w:p>
+    <w:p>
+      <w:pPr>
+        <w:pStyle w:val="Listenabsatz"/>
+        <w:numPr>
+          <w:ilvl w:val="0"/>
+          <w:numId w:val="7"/>
+        </w:numPr>
+      </w:pPr>
+      <w:r>
+        <w:t xml:space="preserve">Einführung </w:t>
+      </w:r>
+      <w:proofErr w:type="spellStart"/>
+      <w:r>
+        <w:t>onkeyup</w:t>
+      </w:r>
+      <w:proofErr w:type="spellEnd"/>
+      <w:r>
+        <w:t xml:space="preserve"> und </w:t>
+      </w:r>
+      <w:proofErr w:type="spellStart"/>
+      <w:r>
+        <w:t>onblur</w:t>
+      </w:r>
+      <w:proofErr w:type="spellEnd"/>
+      <w:r>
+        <w:t xml:space="preserve"> (INPU</w:t>
+      </w:r>
+      <w:r>
+        <w:t>T)</w:t>
+      </w:r>
+    </w:p>
+    <w:p>
+      <w:pPr>
+        <w:pStyle w:val="Listenabsatz"/>
+        <w:numPr>
+          <w:ilvl w:val="0"/>
+          <w:numId w:val="7"/>
+        </w:numPr>
+      </w:pPr>
+      <w:r>
+        <w:t>(Übung) Eine Formularprüfung wie auch in der Praxis üblich</w:t>
+      </w:r>
+    </w:p>
+    <w:p>
+      <w:pPr>
+        <w:pStyle w:val="berschrift1"/>
+      </w:pPr>
+      <w:r>
+        <w:t>Das Spiel des Lebens</w:t>
+      </w:r>
+    </w:p>
+    <w:p>
+      <w:pPr>
+        <w:pStyle w:val="Listenabsatz"/>
+        <w:numPr>
+          <w:ilvl w:val="0"/>
+          <w:numId w:val="8"/>
+        </w:numPr>
+      </w:pPr>
+      <w:r>
+        <w:t>Einführung in die Spielregeln, volle und vereinfachte Fassung</w:t>
+      </w:r>
+    </w:p>
+    <w:p>
+      <w:pPr>
+        <w:pStyle w:val="Listenabsatz"/>
+        <w:numPr>
+          <w:ilvl w:val="0"/>
+          <w:numId w:val="8"/>
+        </w:numPr>
+      </w:pPr>
+      <w:r>
+        <w:t xml:space="preserve">Einführung in HTML Erweiterungen mit </w:t>
+      </w:r>
+      <w:proofErr w:type="spellStart"/>
+      <w:r>
+        <w:t>data</w:t>
+      </w:r>
+      <w:proofErr w:type="spellEnd"/>
+      <w:r>
+        <w:t>- Attributen, Ausblick auf HTML5</w:t>
+      </w:r>
+    </w:p>
+    <w:p>
+      <w:pPr>
+        <w:pStyle w:val="Listenabsatz"/>
+        <w:numPr>
+          <w:ilvl w:val="0"/>
+          <w:numId w:val="8"/>
+        </w:numPr>
+      </w:pPr>
+      <w:r>
+        <w:t>Einführung i</w:t>
+      </w:r>
+      <w:r>
+        <w:t xml:space="preserve">n den Tabellenaufbau mit CSS </w:t>
+      </w:r>
+      <w:proofErr w:type="spellStart"/>
+      <w:r>
+        <w:t>table</w:t>
       </w:r>
       <w:proofErr w:type="spellEnd"/>
       <w:r>
@@ -208,105 +1099,7 @@
       </w:r>
       <w:proofErr w:type="spellStart"/>
       <w:r>
-        <w:t>left</w:t>
-      </w:r>
-      <w:proofErr w:type="spellEnd"/>
-      <w:r>
-        <w:t xml:space="preserve"> und top</w:t>
-      </w:r>
-    </w:p>
-    <w:p>
-      <w:pPr>
-        <w:pStyle w:val="Listenabsatz"/>
-        <w:numPr>
-          <w:ilvl w:val="0"/>
-          <w:numId w:val="6"/>
-        </w:numPr>
-      </w:pPr>
-      <w:r>
-        <w:t xml:space="preserve">(Übung) </w:t>
-      </w:r>
-      <w:proofErr w:type="spellStart"/>
-      <w:r>
-        <w:t>Tooltip</w:t>
-      </w:r>
-      <w:proofErr w:type="spellEnd"/>
-      <w:r>
-        <w:t xml:space="preserve"> einblenden</w:t>
-      </w:r>
-    </w:p>
-    <w:p>
-      <w:pPr>
-        <w:pStyle w:val="berschrift1"/>
-      </w:pPr>
-      <w:r>
-        <w:t>DOM, Events und JavaScript</w:t>
-      </w:r>
-    </w:p>
-    <w:p>
-      <w:pPr>
-        <w:pStyle w:val="Listenabsatz"/>
-        <w:numPr>
-          <w:ilvl w:val="0"/>
-          <w:numId w:val="7"/>
-        </w:numPr>
-      </w:pPr>
-      <w:r>
-        <w:t>Einführung in das DOM und einfache Events</w:t>
-      </w:r>
-    </w:p>
-    <w:p>
-      <w:pPr>
-        <w:pStyle w:val="Listenabsatz"/>
-        <w:numPr>
-          <w:ilvl w:val="0"/>
-          <w:numId w:val="7"/>
-        </w:numPr>
-      </w:pPr>
-      <w:r>
-        <w:t xml:space="preserve">(Übung) </w:t>
-      </w:r>
-      <w:proofErr w:type="spellStart"/>
-      <w:r>
-        <w:t>onclick</w:t>
-      </w:r>
-      <w:proofErr w:type="spellEnd"/>
-      <w:r>
-        <w:t xml:space="preserve"> im HTML</w:t>
-      </w:r>
-    </w:p>
-    <w:p>
-      <w:pPr>
-        <w:pStyle w:val="Listenabsatz"/>
-        <w:numPr>
-          <w:ilvl w:val="0"/>
-          <w:numId w:val="7"/>
-        </w:numPr>
-      </w:pPr>
-      <w:r>
-        <w:t>Einführung in Entwickleranzeige im Browser (F12)</w:t>
-      </w:r>
-    </w:p>
-    <w:p>
-      <w:pPr>
-        <w:pStyle w:val="Listenabsatz"/>
-        <w:numPr>
-          <w:ilvl w:val="0"/>
-          <w:numId w:val="7"/>
-        </w:numPr>
-      </w:pPr>
-      <w:r>
-        <w:t xml:space="preserve">Einführung in </w:t>
-      </w:r>
-      <w:r>
-        <w:t>die Lebenszyklen</w:t>
-      </w:r>
-      <w:r>
-        <w:t xml:space="preserve">, </w:t>
-      </w:r>
-      <w:proofErr w:type="spellStart"/>
-      <w:r>
-        <w:t>onload</w:t>
+        <w:t>table-row</w:t>
       </w:r>
       <w:proofErr w:type="spellEnd"/>
       <w:r>
@@ -314,225 +1107,11 @@
       </w:r>
       <w:proofErr w:type="spellStart"/>
       <w:r>
-        <w:t>timeout</w:t>
-      </w:r>
-      <w:proofErr w:type="spellEnd"/>
-    </w:p>
-    <w:p>
-      <w:pPr>
-        <w:pStyle w:val="Listenabsatz"/>
-        <w:numPr>
-          <w:ilvl w:val="0"/>
-          <w:numId w:val="7"/>
-        </w:numPr>
-      </w:pPr>
-      <w:r>
-        <w:t xml:space="preserve">(Übung) </w:t>
-      </w:r>
-      <w:proofErr w:type="spellStart"/>
-      <w:r>
-        <w:t>onclick</w:t>
-      </w:r>
-      <w:proofErr w:type="spellEnd"/>
-      <w:r>
-        <w:t xml:space="preserve"> in eigener </w:t>
-      </w:r>
-      <w:r>
-        <w:t>JavaScript</w:t>
-      </w:r>
-      <w:r>
-        <w:t xml:space="preserve"> Datei</w:t>
-      </w:r>
-    </w:p>
-    <w:p>
-      <w:pPr>
-        <w:pStyle w:val="Listenabsatz"/>
-        <w:numPr>
-          <w:ilvl w:val="0"/>
-          <w:numId w:val="7"/>
-        </w:numPr>
-      </w:pPr>
-      <w:r>
-        <w:t xml:space="preserve">Einführung in </w:t>
-      </w:r>
-      <w:proofErr w:type="spellStart"/>
-      <w:r>
-        <w:t>mouseover</w:t>
-      </w:r>
-      <w:proofErr w:type="spellEnd"/>
-      <w:r>
-        <w:t xml:space="preserve"> und </w:t>
-      </w:r>
-      <w:proofErr w:type="spellStart"/>
-      <w:r>
-        <w:t>this</w:t>
-      </w:r>
-      <w:proofErr w:type="spellEnd"/>
-      <w:r>
-        <w:t xml:space="preserve"> vs. </w:t>
-      </w:r>
-      <w:proofErr w:type="spellStart"/>
-      <w:r>
-        <w:t>event</w:t>
-      </w:r>
-      <w:proofErr w:type="spellEnd"/>
-    </w:p>
-    <w:p>
-      <w:pPr>
-        <w:pStyle w:val="Listenabsatz"/>
-        <w:numPr>
-          <w:ilvl w:val="0"/>
-          <w:numId w:val="7"/>
-        </w:numPr>
-      </w:pPr>
-      <w:r>
-        <w:t>(Übung) ein kleines Geschicklichkeitsspiel</w:t>
-      </w:r>
-      <w:r>
-        <w:t xml:space="preserve"> mit einem Cheat</w:t>
-      </w:r>
-    </w:p>
-    <w:p>
-      <w:pPr>
-        <w:pStyle w:val="Listenabsatz"/>
-        <w:numPr>
-          <w:ilvl w:val="0"/>
-          <w:numId w:val="7"/>
-        </w:numPr>
-      </w:pPr>
-      <w:r>
-        <w:t xml:space="preserve">Einführung </w:t>
-      </w:r>
-      <w:r>
-        <w:t xml:space="preserve"> Ziehen und Fallenlassen</w:t>
-      </w:r>
-      <w:r>
-        <w:t xml:space="preserve"> und den </w:t>
-      </w:r>
-      <w:proofErr w:type="spellStart"/>
-      <w:r>
-        <w:t>drag</w:t>
-      </w:r>
-      <w:proofErr w:type="spellEnd"/>
-      <w:r>
-        <w:t xml:space="preserve"> Events</w:t>
-      </w:r>
-      <w:r>
-        <w:t xml:space="preserve"> (</w:t>
-      </w:r>
-      <w:proofErr w:type="spellStart"/>
-      <w:r>
-        <w:t>Drag&amp;Drop</w:t>
-      </w:r>
-      <w:proofErr w:type="spellEnd"/>
-      <w:r>
-        <w:t>)</w:t>
-      </w:r>
-    </w:p>
-    <w:p>
-      <w:pPr>
-        <w:pStyle w:val="Listenabsatz"/>
-        <w:numPr>
-          <w:ilvl w:val="0"/>
-          <w:numId w:val="7"/>
-        </w:numPr>
-      </w:pPr>
-      <w:r>
-        <w:t>(Übung) Bild verschieben</w:t>
-      </w:r>
-    </w:p>
-    <w:p>
-      <w:pPr>
-        <w:pStyle w:val="Listenabsatz"/>
-        <w:numPr>
-          <w:ilvl w:val="0"/>
-          <w:numId w:val="7"/>
-        </w:numPr>
-      </w:pPr>
-      <w:r>
-        <w:t>Ein paar Worte zu Elementeigenschaften (</w:t>
-      </w:r>
-      <w:proofErr w:type="spellStart"/>
-      <w:r>
-        <w:t>esp</w:t>
-      </w:r>
-      <w:proofErr w:type="spellEnd"/>
-      <w:r>
-        <w:t xml:space="preserve">. </w:t>
-      </w:r>
-      <w:proofErr w:type="spellStart"/>
-      <w:r>
-        <w:t>className</w:t>
-      </w:r>
-      <w:proofErr w:type="spellEnd"/>
-      <w:r>
-        <w:t xml:space="preserve"> und style) und der Hierarchie</w:t>
-      </w:r>
-    </w:p>
-    <w:p>
-      <w:pPr>
-        <w:pStyle w:val="Listenabsatz"/>
-        <w:numPr>
-          <w:ilvl w:val="0"/>
-          <w:numId w:val="7"/>
-        </w:numPr>
-      </w:pPr>
-      <w:r>
-        <w:t>(Übung) DOM e</w:t>
-      </w:r>
-      <w:r>
-        <w:t>rweitern</w:t>
-      </w:r>
-    </w:p>
-    <w:p>
-      <w:pPr>
-        <w:pStyle w:val="Listenabsatz"/>
-        <w:numPr>
-          <w:ilvl w:val="0"/>
-          <w:numId w:val="7"/>
-        </w:numPr>
-      </w:pPr>
-      <w:r>
-        <w:t xml:space="preserve">Einführung </w:t>
-      </w:r>
-      <w:proofErr w:type="spellStart"/>
-      <w:r>
-        <w:t>onkeyup</w:t>
-      </w:r>
-      <w:proofErr w:type="spellEnd"/>
-      <w:r>
-        <w:t xml:space="preserve"> und </w:t>
-      </w:r>
-      <w:proofErr w:type="spellStart"/>
-      <w:r>
-        <w:t>onblur</w:t>
-      </w:r>
-      <w:proofErr w:type="spellEnd"/>
-      <w:r>
-        <w:t xml:space="preserve"> (INPU</w:t>
-      </w:r>
-      <w:r>
-        <w:t>T)</w:t>
-      </w:r>
-    </w:p>
-    <w:p>
-      <w:pPr>
-        <w:pStyle w:val="Listenabsatz"/>
-        <w:numPr>
-          <w:ilvl w:val="0"/>
-          <w:numId w:val="7"/>
-        </w:numPr>
-      </w:pPr>
-      <w:r>
-        <w:t>(Übung) Eine Formularprüfung wie auch in der Praxis üblich</w:t>
-      </w:r>
-    </w:p>
-    <w:p>
-      <w:pPr>
-        <w:pStyle w:val="berschrift1"/>
-      </w:pPr>
-      <w:r>
-        <w:t>Das Spiel des Lebens</w:t>
+        <w:t>table-cell</w:t>
+      </w:r>
+      <w:proofErr w:type="spellEnd"/>
+      <w:r>
+        <w:t xml:space="preserve"> (DIV)</w:t>
       </w:r>
     </w:p>
     <w:p>
@@ -544,7 +1123,7 @@
         </w:numPr>
       </w:pPr>
       <w:r>
-        <w:t>Einführung in die Spielregeln, volle und vereinfachte Fassung</w:t>
+        <w:t>(Übung) Erzeugen eines Spielfelds dynamischer Größe</w:t>
       </w:r>
     </w:p>
     <w:p>
@@ -556,15 +1135,7 @@
         </w:numPr>
       </w:pPr>
       <w:r>
-        <w:t xml:space="preserve">Einführung in HTML Erweiterungen mit </w:t>
-      </w:r>
-      <w:proofErr w:type="spellStart"/>
-      <w:r>
-        <w:t>data</w:t>
-      </w:r>
-      <w:proofErr w:type="spellEnd"/>
-      <w:r>
-        <w:t>- Attributen, Ausblick auf HTML5</w:t>
+        <w:t>Bemerkungen zur Geschwindigkeit von DOM Manipulationen</w:t>
       </w:r>
     </w:p>
     <w:p>
@@ -576,34 +1147,7 @@
         </w:numPr>
       </w:pPr>
       <w:r>
-        <w:t>Einführung i</w:t>
-      </w:r>
-      <w:r>
-        <w:t xml:space="preserve">n den Tabellenaufbau mit CSS </w:t>
-      </w:r>
-      <w:proofErr w:type="spellStart"/>
-      <w:r>
-        <w:t>table</w:t>
-      </w:r>
-      <w:proofErr w:type="spellEnd"/>
-      <w:r>
-        <w:t xml:space="preserve">, </w:t>
-      </w:r>
-      <w:proofErr w:type="spellStart"/>
-      <w:r>
-        <w:t>table-row</w:t>
-      </w:r>
-      <w:proofErr w:type="spellEnd"/>
-      <w:r>
-        <w:t xml:space="preserve"> und </w:t>
-      </w:r>
-      <w:proofErr w:type="spellStart"/>
-      <w:r>
-        <w:t>table-cell</w:t>
-      </w:r>
-      <w:proofErr w:type="spellEnd"/>
-      <w:r>
-        <w:t xml:space="preserve"> (DIV)</w:t>
+        <w:t>(Übung) Lebenszustand einer Zelle manuell verändern</w:t>
       </w:r>
     </w:p>
     <w:p>
@@ -615,43 +1159,6 @@
         </w:numPr>
       </w:pPr>
       <w:r>
-        <w:t>(Übung) Erzeugen eines Spielfelds dynamischer Größe</w:t>
-      </w:r>
-    </w:p>
-    <w:p>
-      <w:pPr>
-        <w:pStyle w:val="Listenabsatz"/>
-        <w:numPr>
-          <w:ilvl w:val="0"/>
-          <w:numId w:val="8"/>
-        </w:numPr>
-      </w:pPr>
-      <w:r>
-        <w:t>Bemerkungen zur Geschwindigkeit von DOM Manipulationen</w:t>
-      </w:r>
-    </w:p>
-    <w:p>
-      <w:pPr>
-        <w:pStyle w:val="Listenabsatz"/>
-        <w:numPr>
-          <w:ilvl w:val="0"/>
-          <w:numId w:val="8"/>
-        </w:numPr>
-      </w:pPr>
-      <w:r>
-        <w:t>(Übung) Lebenszustand einer Zelle manuell verändern</w:t>
-      </w:r>
-    </w:p>
-    <w:p>
-      <w:pPr>
-        <w:pStyle w:val="Listenabsatz"/>
-        <w:numPr>
-          <w:ilvl w:val="0"/>
-          <w:numId w:val="8"/>
-        </w:numPr>
-      </w:pPr>
-      <w:r>
-        <w:lastRenderedPageBreak/>
         <w:t xml:space="preserve">Einführung in </w:t>
       </w:r>
       <w:proofErr w:type="spellStart"/>
@@ -2246,6 +2753,10 @@
   <w:style w:type="paragraph" w:default="1" w:styleId="Standard">
     <w:name w:val="Normal"/>
     <w:qFormat/>
+    <w:rsid w:val="00854E46"/>
+    <w:pPr>
+      <w:jc w:val="both"/>
+    </w:pPr>
   </w:style>
   <w:style w:type="paragraph" w:styleId="berschrift1">
     <w:name w:val="heading 1"/>
@@ -2602,6 +3113,10 @@
   <w:style w:type="paragraph" w:default="1" w:styleId="Standard">
     <w:name w:val="Normal"/>
     <w:qFormat/>
+    <w:rsid w:val="00854E46"/>
+    <w:pPr>
+      <w:jc w:val="both"/>
+    </w:pPr>
   </w:style>
   <w:style w:type="paragraph" w:styleId="berschrift1">
     <w:name w:val="heading 1"/>

</xml_diff>

<commit_message>
Finished core doc - intro / extro still missing, dito review
</commit_message>
<xml_diff>
--- a/Projekttage 2015.docx
+++ b/Projekttage 2015.docx
@@ -970,13 +970,7 @@
       </w:r>
       <w:proofErr w:type="spellEnd"/>
       <w:r>
-        <w:t xml:space="preserve"> wird auf den L</w:t>
-      </w:r>
-      <w:r>
-        <w:t>e</w:t>
-      </w:r>
-      <w:r>
-        <w:t xml:space="preserve">benszyklus von HTML Elementen eingegangen. Vor allem werden wir sehen, dass </w:t>
+        <w:t xml:space="preserve"> wird auf den Lebenszyklus von HTML Elementen eingegangen. Vor allem werden wir sehen, dass </w:t>
       </w:r>
       <w:r>
         <w:t>JavaScript zu einem Zeitpunkt niemals mehr als eine Sache macht – es gibt keine Mehrläufigkeit.</w:t>
@@ -1617,12 +1611,7 @@
         <w:t xml:space="preserve"> </w:t>
       </w:r>
       <w:r>
-        <w:t>bei gle</w:t>
-      </w:r>
-      <w:bookmarkStart w:id="0" w:name="_GoBack"/>
-      <w:bookmarkEnd w:id="0"/>
-      <w:r>
-        <w:t>ichem Endergebnis.</w:t>
+        <w:t>bei gleichem Endergebnis.</w:t>
       </w:r>
     </w:p>
     <w:p>
@@ -1772,13 +1761,7 @@
       </w:r>
       <w:proofErr w:type="spellEnd"/>
       <w:r>
-        <w:t xml:space="preserve"> ke</w:t>
-      </w:r>
-      <w:r>
-        <w:t>n</w:t>
-      </w:r>
-      <w:r>
-        <w:t>nen lernen.</w:t>
+        <w:t xml:space="preserve"> kennen lernen.</w:t>
       </w:r>
     </w:p>
     <w:p>
@@ -1790,115 +1773,383 @@
       </w:r>
     </w:p>
     <w:p>
-      <w:pPr>
-        <w:pStyle w:val="Listenabsatz"/>
-        <w:numPr>
-          <w:ilvl w:val="0"/>
-          <w:numId w:val="9"/>
-        </w:numPr>
-      </w:pPr>
-      <w:r>
-        <w:t>Spielidee vorstellen</w:t>
+      <w:r>
+        <w:t xml:space="preserve">Der letzte </w:t>
+      </w:r>
+      <w:r>
+        <w:t xml:space="preserve">(optionale) </w:t>
+      </w:r>
+      <w:r>
+        <w:t>Abschnitt stellt eine andere Alternative zum Aufbau eines Spielfelds vor und ve</w:t>
+      </w:r>
+      <w:r>
+        <w:t>r</w:t>
+      </w:r>
+      <w:r>
+        <w:t xml:space="preserve">wendet ansonsten die Grundlagen, die in den vorherigen Abschnitten bereits erarbeitet wurden. </w:t>
+      </w:r>
+      <w:r>
+        <w:lastRenderedPageBreak/>
+        <w:t xml:space="preserve">Als Grundlage dient das wohlbekannte Spiel </w:t>
+      </w:r>
+      <w:r>
+        <w:rPr>
+          <w:i/>
+        </w:rPr>
+        <w:t>Schiffe versenken</w:t>
+      </w:r>
+      <w:r>
+        <w:t xml:space="preserve"> – natürlich in der Umsetzung stark verei</w:t>
+      </w:r>
+      <w:r>
+        <w:t>n</w:t>
+      </w:r>
+      <w:r>
+        <w:t>facht.</w:t>
       </w:r>
     </w:p>
     <w:p>
-      <w:pPr>
-        <w:pStyle w:val="Listenabsatz"/>
-        <w:numPr>
-          <w:ilvl w:val="0"/>
-          <w:numId w:val="9"/>
-        </w:numPr>
-      </w:pPr>
-      <w:r>
-        <w:t>Oberflächengestaltung entwickeln</w:t>
+      <w:r>
+        <w:t xml:space="preserve">In der ersten </w:t>
+      </w:r>
+      <w:r>
+        <w:rPr>
+          <w:b/>
+        </w:rPr>
+        <w:t>Übung</w:t>
+      </w:r>
+      <w:r>
+        <w:t xml:space="preserve"> wird wieder ein Spielfeld aufgebaut. Da dessen Größe aber mit 10x10 bekannt ist, wird dieses hier statisch in HTML auf Basis von DIV Tabellen aufgebaut. Wir lernen dabei die HTML Entität </w:t>
+      </w:r>
+      <w:r>
+        <w:rPr>
+          <w:i/>
+        </w:rPr>
+        <w:t>&amp;</w:t>
+      </w:r>
+      <w:proofErr w:type="spellStart"/>
+      <w:r>
+        <w:rPr>
+          <w:i/>
+        </w:rPr>
+        <w:t>nbsp</w:t>
+      </w:r>
+      <w:proofErr w:type="spellEnd"/>
+      <w:r>
+        <w:rPr>
+          <w:i/>
+        </w:rPr>
+        <w:t>;</w:t>
+      </w:r>
+      <w:r>
+        <w:t xml:space="preserve"> sowie die CSS Eigenschaften </w:t>
+      </w:r>
+      <w:r>
+        <w:rPr>
+          <w:i/>
+        </w:rPr>
+        <w:t>text-</w:t>
+      </w:r>
+      <w:proofErr w:type="spellStart"/>
+      <w:r>
+        <w:rPr>
+          <w:i/>
+        </w:rPr>
+        <w:t>align</w:t>
+      </w:r>
+      <w:proofErr w:type="spellEnd"/>
+      <w:r>
+        <w:t xml:space="preserve"> und </w:t>
+      </w:r>
+      <w:proofErr w:type="spellStart"/>
+      <w:r>
+        <w:rPr>
+          <w:i/>
+        </w:rPr>
+        <w:t>vertical-align</w:t>
+      </w:r>
+      <w:proofErr w:type="spellEnd"/>
+      <w:r>
+        <w:t xml:space="preserve"> kennen.</w:t>
+      </w:r>
+      <w:r>
+        <w:t xml:space="preserve"> Nachdem wir uns Gedanken über die Anzeige verschiedener Zustände der Spielzellen gemacht haben (bereits b</w:t>
+      </w:r>
+      <w:r>
+        <w:t>e</w:t>
+      </w:r>
+      <w:r>
+        <w:t>schossen oder nicht, Treffer oder nicht) nutzen wird CSS Klassen zum Aufbau einer Legende.</w:t>
+      </w:r>
+      <w:r>
+        <w:t xml:space="preserve"> Im J</w:t>
+      </w:r>
+      <w:r>
+        <w:t>a</w:t>
+      </w:r>
+      <w:r>
+        <w:t>vaScript Programmcode prüfen wir die Korrektheit des Spielfelds – statt es dynamisch aufzubauen.</w:t>
+      </w:r>
+      <w:r>
+        <w:t xml:space="preserve"> Wir lernen dabei die </w:t>
+      </w:r>
+      <w:r>
+        <w:t>Auswahl</w:t>
+      </w:r>
+      <w:r>
+        <w:t xml:space="preserve"> von HTML Elementen </w:t>
+      </w:r>
+      <w:proofErr w:type="gramStart"/>
+      <w:r>
+        <w:t xml:space="preserve">mit </w:t>
+      </w:r>
+      <w:r>
+        <w:rPr>
+          <w:i/>
+        </w:rPr>
+        <w:t>:</w:t>
+      </w:r>
+      <w:proofErr w:type="gramEnd"/>
+      <w:r>
+        <w:rPr>
+          <w:i/>
+        </w:rPr>
+        <w:t>not</w:t>
+      </w:r>
+      <w:r>
+        <w:t xml:space="preserve"> kennen.</w:t>
       </w:r>
     </w:p>
     <w:p>
-      <w:pPr>
-        <w:pStyle w:val="Listenabsatz"/>
-        <w:numPr>
-          <w:ilvl w:val="0"/>
-          <w:numId w:val="9"/>
-        </w:numPr>
-      </w:pPr>
-      <w:r>
-        <w:t>(Übung) Spielfeld statisch aufbauen</w:t>
+      <w:r>
+        <w:t xml:space="preserve">Diesmal ist bereits die zweite </w:t>
+      </w:r>
+      <w:r>
+        <w:rPr>
+          <w:b/>
+        </w:rPr>
+        <w:t>Übung</w:t>
+      </w:r>
+      <w:r>
+        <w:t xml:space="preserve"> eine echte Herausforderung und es gibt eine Vielzahl von Mö</w:t>
+      </w:r>
+      <w:r>
+        <w:t>g</w:t>
+      </w:r>
+      <w:r>
+        <w:t>lichkeiten der Umsetzung</w:t>
+      </w:r>
+      <w:r>
+        <w:t>. Ziel der Übung ist es, dass der erste Spieler seine Schiffe auf dem Spielfeld versteckt – wie gewohnt ein 5er, ein 4er, zwei 3er und ein 2er. Die Beispiellösung der Übung verwe</w:t>
+      </w:r>
+      <w:r>
+        <w:t>n</w:t>
+      </w:r>
+      <w:r>
+        <w:t>det das Ziehen und Falle</w:t>
+      </w:r>
+      <w:r>
+        <w:t>nl</w:t>
+      </w:r>
+      <w:r>
+        <w:t>assen mit der Maus</w:t>
+      </w:r>
+      <w:r>
+        <w:t xml:space="preserve"> um diese Aufgabe zu meistern. Wichtig ist es dabei zu beac</w:t>
+      </w:r>
+      <w:r>
+        <w:t>h</w:t>
+      </w:r>
+      <w:r>
+        <w:t>ten, dass jedes Schiff in zwei Orientierungen (längs und quer) positioniert werden kann. Je nach Orientierung natürlich nicht an jeder Stelle</w:t>
+      </w:r>
+      <w:r>
+        <w:t xml:space="preserve"> auf dem Spielfeld</w:t>
+      </w:r>
+      <w:r>
+        <w:t>. Im Ansatz mit Ziehen und Fallenlassen muss während des Ziehens bereits geprüft werden, ob ein Schiff in einer bestimmten Orientierung fallengelassen we</w:t>
+      </w:r>
+      <w:r>
+        <w:t>r</w:t>
+      </w:r>
+      <w:r>
+        <w:t>den kann. Erst das Fallenlassen markiert dann die entsprechenden Spielzellen. Zusätzlich soll es dem ersten Spiel</w:t>
+      </w:r>
+      <w:r>
+        <w:t>er</w:t>
+      </w:r>
+      <w:r>
+        <w:t xml:space="preserve"> möglich sein, eine einmal getroffene </w:t>
+      </w:r>
+      <w:r>
+        <w:t>Entscheidung zu revidieren und ein Schiff an eine andere Stelle zu versetzen – möglicherweise sogar mit einer anderen Orienti</w:t>
+      </w:r>
+      <w:r>
+        <w:t>e</w:t>
+      </w:r>
+      <w:r>
+        <w:t>rung. Solange das Spielfeld vom</w:t>
+      </w:r>
+      <w:r>
+        <w:t xml:space="preserve"> ersten Spieler aufgebaut wird muss dieser</w:t>
+      </w:r>
+      <w:r>
+        <w:t xml:space="preserve"> natürlich seine Auswahl s</w:t>
+      </w:r>
+      <w:r>
+        <w:t>e</w:t>
+      </w:r>
+      <w:r>
+        <w:t>hen können. Ist er mit seinen Verstecken zufrieden, schaltet er auf den Suchmodus für den zweiten Spi</w:t>
+      </w:r>
+      <w:r>
+        <w:t>e</w:t>
+      </w:r>
+      <w:r>
+        <w:t>ler um.</w:t>
       </w:r>
     </w:p>
     <w:p>
-      <w:pPr>
-        <w:pStyle w:val="Listenabsatz"/>
-        <w:numPr>
-          <w:ilvl w:val="0"/>
-          <w:numId w:val="9"/>
-        </w:numPr>
-      </w:pPr>
-      <w:r>
-        <w:lastRenderedPageBreak/>
-        <w:t>Algorithmus zur Verwaltung der Schiffe entwickeln</w:t>
+      <w:r>
+        <w:t xml:space="preserve">Die Suche durch den zweiten Spieler wird dann die dritte </w:t>
+      </w:r>
+      <w:r>
+        <w:rPr>
+          <w:b/>
+        </w:rPr>
+        <w:t>Übung</w:t>
+      </w:r>
+      <w:r>
+        <w:t xml:space="preserve"> sein.</w:t>
+      </w:r>
+      <w:r>
+        <w:t xml:space="preserve"> Beim Anklicken einer Spielzelle muss auf einen möglichen Treffer geprüft werden. Wenn es einen Treffer </w:t>
+      </w:r>
+      <w:r>
+        <w:t>gibt</w:t>
+      </w:r>
+      <w:r>
+        <w:t>, soll weiterhin unte</w:t>
+      </w:r>
+      <w:r>
+        <w:t>r</w:t>
+      </w:r>
+      <w:r>
+        <w:t>sucht werden, ob ein Schiff als Ganzes versenkt wurde. Mit dem Versenken des letzten Schiffs ist das Spiel beendet und der zweite Spieler soll nun die Anzahl der Versuche angezeigt bekommen.  Wir werden hier mit JavaScript Objekten arbeiten, die an die einzelnen HTML Elemente der Spielzellen gebunden werden. Einen Treffer zu erkennen wird dann sehr einfach – versenkte Schiffe sind schon etwas kni</w:t>
+      </w:r>
+      <w:r>
+        <w:t>f</w:t>
+      </w:r>
+      <w:r>
+        <w:t>feliger.</w:t>
       </w:r>
     </w:p>
     <w:p>
-      <w:pPr>
-        <w:pStyle w:val="Listenabsatz"/>
-        <w:numPr>
-          <w:ilvl w:val="0"/>
-          <w:numId w:val="9"/>
-        </w:numPr>
-      </w:pPr>
-      <w:r>
-        <w:t>(Übung) Schiffe verstecken</w:t>
+      <w:r>
+        <w:t xml:space="preserve">Damit das Spiel nicht zu schwer und frustrierend wird, bauen wir in der vierten </w:t>
+      </w:r>
+      <w:r>
+        <w:rPr>
+          <w:b/>
+        </w:rPr>
+        <w:t>Übung</w:t>
+      </w:r>
+      <w:r>
+        <w:t xml:space="preserve"> die Option ein, sich bei jedem Versuch anzeigen zu lassen, wie viele Treffer sich in den (</w:t>
+      </w:r>
+      <w:r>
+        <w:t xml:space="preserve">3 bis </w:t>
+      </w:r>
+      <w:r>
+        <w:t>8) umliegenden Zellen e</w:t>
+      </w:r>
+      <w:r>
+        <w:t>r</w:t>
+      </w:r>
+      <w:r>
+        <w:t>geben.</w:t>
+      </w:r>
+      <w:r>
+        <w:t xml:space="preserve"> Als praktisch erweisen sich dabei die Funktionen </w:t>
+      </w:r>
+      <w:r>
+        <w:rPr>
+          <w:i/>
+        </w:rPr>
+        <w:t>min</w:t>
+      </w:r>
+      <w:r>
+        <w:t xml:space="preserve"> und </w:t>
+      </w:r>
+      <w:proofErr w:type="spellStart"/>
+      <w:r>
+        <w:rPr>
+          <w:i/>
+        </w:rPr>
+        <w:t>max</w:t>
+      </w:r>
+      <w:proofErr w:type="spellEnd"/>
+      <w:r>
+        <w:t xml:space="preserve"> aus der </w:t>
+      </w:r>
+      <w:bookmarkStart w:id="0" w:name="_GoBack"/>
+      <w:proofErr w:type="spellStart"/>
+      <w:r>
+        <w:rPr>
+          <w:i/>
+        </w:rPr>
+        <w:t>Math</w:t>
+      </w:r>
+      <w:proofErr w:type="spellEnd"/>
+      <w:r>
+        <w:t xml:space="preserve"> </w:t>
+      </w:r>
+      <w:bookmarkEnd w:id="0"/>
+      <w:r>
+        <w:t>Bibliothek.</w:t>
       </w:r>
     </w:p>
     <w:p>
-      <w:pPr>
-        <w:pStyle w:val="Listenabsatz"/>
-        <w:numPr>
-          <w:ilvl w:val="0"/>
-          <w:numId w:val="9"/>
-        </w:numPr>
-      </w:pPr>
-      <w:r>
-        <w:t xml:space="preserve">Algorithmus zum Suchen </w:t>
-      </w:r>
-      <w:r>
-        <w:t>entwickeln</w:t>
-      </w:r>
-    </w:p>
-    <w:p>
-      <w:pPr>
-        <w:pStyle w:val="Listenabsatz"/>
-        <w:numPr>
-          <w:ilvl w:val="0"/>
-          <w:numId w:val="9"/>
-        </w:numPr>
-      </w:pPr>
-      <w:r>
-        <w:t>(Übung) Algorithmus implementieren</w:t>
-      </w:r>
-    </w:p>
-    <w:p>
-      <w:pPr>
-        <w:pStyle w:val="Listenabsatz"/>
-        <w:numPr>
-          <w:ilvl w:val="0"/>
-          <w:numId w:val="9"/>
-        </w:numPr>
-      </w:pPr>
-      <w:r>
-        <w:t>(Übung) Cheat einbauen</w:t>
-      </w:r>
-    </w:p>
-    <w:p>
-      <w:pPr>
-        <w:pStyle w:val="Listenabsatz"/>
-        <w:numPr>
-          <w:ilvl w:val="0"/>
-          <w:numId w:val="9"/>
-        </w:numPr>
-      </w:pPr>
-      <w:r>
-        <w:t>(Übung) Erneutes Verstecken ohne Browser Refresh</w:t>
+      <w:r>
+        <w:t xml:space="preserve">Die letzte </w:t>
+      </w:r>
+      <w:r>
+        <w:rPr>
+          <w:b/>
+        </w:rPr>
+        <w:t>Übung</w:t>
+      </w:r>
+      <w:r>
+        <w:t xml:space="preserve"> erlaubt einen Neustart des Spiels, ohne einen Browser Refresh durchführen zu mü</w:t>
+      </w:r>
+      <w:r>
+        <w:t>s</w:t>
+      </w:r>
+      <w:r>
+        <w:t xml:space="preserve">sen. Hier können wir lernen, wie man die im Spielverlauf durchgeführten Veränderungen an den HTML Elementen ordnungsgemäß rückgängig macht – in den meisten Fällen geht es um die </w:t>
+      </w:r>
+      <w:proofErr w:type="spellStart"/>
+      <w:r>
+        <w:rPr>
+          <w:i/>
+        </w:rPr>
+        <w:t>classN</w:t>
+      </w:r>
+      <w:r>
+        <w:rPr>
+          <w:i/>
+        </w:rPr>
+        <w:t>a</w:t>
+      </w:r>
+      <w:r>
+        <w:rPr>
+          <w:i/>
+        </w:rPr>
+        <w:t>me</w:t>
+      </w:r>
+      <w:proofErr w:type="spellEnd"/>
+      <w:r>
+        <w:t xml:space="preserve"> Eigenschaft sowie eigene Erweiterungen in Form von angehängten JavaScript Objekten.</w:t>
       </w:r>
     </w:p>
     <w:p>

</xml_diff>

<commit_message>
Doc complete, Review open!
</commit_message>
<xml_diff>
--- a/Projekttage 2015.docx
+++ b/Projekttage 2015.docx
@@ -27,58 +27,50 @@
       </w:r>
     </w:p>
     <w:p>
-      <w:pPr>
-        <w:pStyle w:val="Listenabsatz"/>
-        <w:numPr>
-          <w:ilvl w:val="0"/>
-          <w:numId w:val="10"/>
-        </w:numPr>
-      </w:pPr>
-      <w:r>
-        <w:t>Eigentlich zwei Aspekte: Interaktivität &amp; Programmieren mit JavaScript</w:t>
+      <w:r>
+        <w:t>Im regulären Informatikunterricht der Jahrgangsstufe 9 habt Ihr bereits HTML, CSS und PHP kenne</w:t>
+      </w:r>
+      <w:r>
+        <w:t>n</w:t>
+      </w:r>
+      <w:r>
+        <w:t xml:space="preserve">gelernt. </w:t>
+      </w:r>
+      <w:r>
+        <w:t xml:space="preserve">Oft ging es dabei um HTML Formularen, deren Eingaben zu einem PHP Script auf einem Web Server geschickt wurden, </w:t>
+      </w:r>
+      <w:proofErr w:type="gramStart"/>
+      <w:r>
+        <w:t>das</w:t>
+      </w:r>
+      <w:proofErr w:type="gramEnd"/>
+      <w:r>
+        <w:t xml:space="preserve"> diese auswertet und eine neue HTML Seite zur Anzeige zum Browser zurück schickt.</w:t>
       </w:r>
     </w:p>
     <w:p>
-      <w:pPr>
-        <w:pStyle w:val="Listenabsatz"/>
-        <w:numPr>
-          <w:ilvl w:val="0"/>
-          <w:numId w:val="10"/>
-        </w:numPr>
-      </w:pPr>
-      <w:r>
-        <w:t xml:space="preserve">Hier: </w:t>
-      </w:r>
-      <w:r>
-        <w:t xml:space="preserve">JavaScript pur </w:t>
-      </w:r>
-      <w:r>
-        <w:sym w:font="Wingdings" w:char="F0E8"/>
-      </w:r>
-      <w:r>
-        <w:t xml:space="preserve"> Grundlagen</w:t>
-      </w:r>
-      <w:r>
-        <w:t>, Verständnis entwickeln</w:t>
+      <w:r>
+        <w:t xml:space="preserve">In diesem Projekt sollen einige der Möglichkeiten vorgestellt werden, die </w:t>
+      </w:r>
+      <w:r>
+        <w:t>moderne Web Browser zur Interaktion mit dem Anwender bieten, auch ohne dass ein Web Server unmittelbar angesprochen werden muss. Wir werden hier zum einen näher auf die Fähigkeiten von CSS eingehen, die schon von sich aus eine optische Aufberei</w:t>
+      </w:r>
+      <w:r>
+        <w:t>tung einer HTML Seite erlauben. Mit der Browser Programmierspr</w:t>
+      </w:r>
+      <w:r>
+        <w:t>a</w:t>
+      </w:r>
+      <w:r>
+        <w:t>che JavaScript können hier weitere Effekte erzielt werden. JavaScript ist aber auch eine vollwertige Programmiersprache, die wir bei der Entwicklung kleiner Spiele etwas kennen lernen werden. Da JavaScript eine recht mächtige Sprache ist, wird es aber bei einem ersten Einblick bleiben müssen, der vor allem ein grundlegendes Verständnis der Konzepte bieten soll.</w:t>
       </w:r>
     </w:p>
     <w:p>
-      <w:pPr>
-        <w:pStyle w:val="Listenabsatz"/>
-        <w:numPr>
-          <w:ilvl w:val="0"/>
-          <w:numId w:val="10"/>
-        </w:numPr>
-      </w:pPr>
-      <w:r>
-        <w:t>Beispiellösungen: es gibt KEINE</w:t>
-      </w:r>
-      <w:r>
-        <w:t xml:space="preserve"> einzig wahre /</w:t>
-      </w:r>
-      <w:r>
-        <w:t xml:space="preserve"> richtige Lösung!</w:t>
-      </w:r>
+      <w:r>
+        <w:t>Im Zuge der vielen (nicht nur kleinen) Übungen werden wir auch sehen, dass es nicht immer die eine richtige Lösung für eine Anforderung gibt. Auch die Beispiellösungen zu den Übungen verstehen sich daher nur als ein möglicher Weg – der nicht zwingend der Beste sein muss.</w:t>
+      </w:r>
+      <w:bookmarkStart w:id="0" w:name="_GoBack"/>
+      <w:bookmarkEnd w:id="0"/>
     </w:p>
     <w:p>
       <w:pPr>
@@ -490,6 +482,7 @@
         <w:t>r</w:t>
       </w:r>
       <w:r>
+        <w:lastRenderedPageBreak/>
         <w:t xml:space="preserve">den die CSS Eigenschaften </w:t>
       </w:r>
       <w:proofErr w:type="spellStart"/>
@@ -715,7 +708,6 @@
         <w:pStyle w:val="berschrift1"/>
       </w:pPr>
       <w:r>
-        <w:lastRenderedPageBreak/>
         <w:t>DOM, Events und JavaScript</w:t>
       </w:r>
     </w:p>
@@ -1266,6 +1258,7 @@
         <w:t>r</w:t>
       </w:r>
       <w:r>
+        <w:lastRenderedPageBreak/>
         <w:t>nen, wie wir es insbesondere im Zusammenhang mit Mausbewegungen nutzen können.</w:t>
       </w:r>
       <w:r>
@@ -1379,7 +1372,6 @@
         <w:t>k</w:t>
       </w:r>
       <w:r>
-        <w:lastRenderedPageBreak/>
         <w:t xml:space="preserve">tes Ergebnis unserer Prüfungen wird mit der HTML Eigenschaft </w:t>
       </w:r>
       <w:proofErr w:type="spellStart"/>
@@ -1712,6 +1704,7 @@
     </w:p>
     <w:p>
       <w:r>
+        <w:lastRenderedPageBreak/>
         <w:t xml:space="preserve">Zum Abschluss wird in der letzten </w:t>
       </w:r>
       <w:r>
@@ -1780,17 +1773,7 @@
         <w:t xml:space="preserve">(optionale) </w:t>
       </w:r>
       <w:r>
-        <w:t>Abschnitt stellt eine andere Alternative zum Aufbau eines Spielfelds vor und ve</w:t>
-      </w:r>
-      <w:r>
-        <w:t>r</w:t>
-      </w:r>
-      <w:r>
-        <w:t xml:space="preserve">wendet ansonsten die Grundlagen, die in den vorherigen Abschnitten bereits erarbeitet wurden. </w:t>
-      </w:r>
-      <w:r>
-        <w:lastRenderedPageBreak/>
-        <w:t xml:space="preserve">Als Grundlage dient das wohlbekannte Spiel </w:t>
+        <w:t xml:space="preserve">Abschnitt stellt eine andere Alternative zum Aufbau eines Spielfelds vor und verwendet ansonsten die Grundlagen, die in den vorherigen Abschnitten bereits erarbeitet wurden. Als Grundlage dient das wohlbekannte Spiel </w:t>
       </w:r>
       <w:r>
         <w:rPr>
@@ -1799,13 +1782,7 @@
         <w:t>Schiffe versenken</w:t>
       </w:r>
       <w:r>
-        <w:t xml:space="preserve"> – natürlich in der Umsetzung stark verei</w:t>
-      </w:r>
-      <w:r>
-        <w:t>n</w:t>
-      </w:r>
-      <w:r>
-        <w:t>facht.</w:t>
+        <w:t xml:space="preserve"> – natürlich in der Umsetzung stark vereinfacht.</w:t>
       </w:r>
     </w:p>
     <w:p>
@@ -1955,25 +1932,13 @@
         <w:t>assen mit der Maus</w:t>
       </w:r>
       <w:r>
-        <w:t xml:space="preserve"> um diese Aufgabe zu meistern. Wichtig ist es dabei zu beac</w:t>
-      </w:r>
-      <w:r>
-        <w:t>h</w:t>
-      </w:r>
-      <w:r>
-        <w:t>ten, dass jedes Schiff in zwei Orientierungen (längs und quer) positioniert werden kann. Je nach Orientierung natürlich nicht an jeder Stelle</w:t>
+        <w:t xml:space="preserve"> um diese Aufgabe zu meistern. Wichtig ist es dabei zu beachten, dass jedes Schiff in zwei Orientierungen (längs und quer) positioniert werden kann. Je nach Orientierung natürlich nicht an jeder Stelle</w:t>
       </w:r>
       <w:r>
         <w:t xml:space="preserve"> auf dem Spielfeld</w:t>
       </w:r>
       <w:r>
-        <w:t>. Im Ansatz mit Ziehen und Fallenlassen muss während des Ziehens bereits geprüft werden, ob ein Schiff in einer bestimmten Orientierung fallengelassen we</w:t>
-      </w:r>
-      <w:r>
-        <w:t>r</w:t>
-      </w:r>
-      <w:r>
-        <w:t>den kann. Erst das Fallenlassen markiert dann die entsprechenden Spielzellen. Zusätzlich soll es dem ersten Spiel</w:t>
+        <w:t>. Im Ansatz mit Ziehen und Fallenlassen muss während des Ziehens bereits geprüft werden, ob ein Schiff in einer bestimmten Orientierung fallengelassen werden kann. Erst das Fallenlassen markiert dann die entsprechenden Spielzellen. Zusätzlich soll es dem ersten Spiel</w:t>
       </w:r>
       <w:r>
         <w:t>er</w:t>
@@ -1994,19 +1959,7 @@
         <w:t xml:space="preserve"> ersten Spieler aufgebaut wird muss dieser</w:t>
       </w:r>
       <w:r>
-        <w:t xml:space="preserve"> natürlich seine Auswahl s</w:t>
-      </w:r>
-      <w:r>
-        <w:t>e</w:t>
-      </w:r>
-      <w:r>
-        <w:t>hen können. Ist er mit seinen Verstecken zufrieden, schaltet er auf den Suchmodus für den zweiten Spi</w:t>
-      </w:r>
-      <w:r>
-        <w:t>e</w:t>
-      </w:r>
-      <w:r>
-        <w:t>ler um.</w:t>
+        <w:t xml:space="preserve"> natürlich seine Auswahl sehen können. Ist er mit seinen Verstecken zufrieden, schaltet er auf den Suchmodus für den zweiten Spieler um.</w:t>
       </w:r>
     </w:p>
     <w:p>
@@ -2035,13 +1988,7 @@
         <w:t>r</w:t>
       </w:r>
       <w:r>
-        <w:t>sucht werden, ob ein Schiff als Ganzes versenkt wurde. Mit dem Versenken des letzten Schiffs ist das Spiel beendet und der zweite Spieler soll nun die Anzahl der Versuche angezeigt bekommen.  Wir werden hier mit JavaScript Objekten arbeiten, die an die einzelnen HTML Elemente der Spielzellen gebunden werden. Einen Treffer zu erkennen wird dann sehr einfach – versenkte Schiffe sind schon etwas kni</w:t>
-      </w:r>
-      <w:r>
-        <w:t>f</w:t>
-      </w:r>
-      <w:r>
-        <w:t>feliger.</w:t>
+        <w:t>sucht werden, ob ein Schiff als Ganzes versenkt wurde. Mit dem Versenken des letzten Schiffs ist das Spiel beendet und der zweite Spieler soll nun die Anzahl der Versuche angezeigt bekommen.  Wir werden hier mit JavaScript Objekten arbeiten, die an die einzelnen HTML Elemente der Spielzellen gebunden werden. Einen Treffer zu erkennen wird dann sehr einfach – versenkte Schiffe sind schon etwas kniffeliger.</w:t>
       </w:r>
     </w:p>
     <w:p>
@@ -2061,13 +2008,7 @@
         <w:t xml:space="preserve">3 bis </w:t>
       </w:r>
       <w:r>
-        <w:t>8) umliegenden Zellen e</w:t>
-      </w:r>
-      <w:r>
-        <w:t>r</w:t>
-      </w:r>
-      <w:r>
-        <w:t>geben.</w:t>
+        <w:t>8) umliegenden Zellen ergeben.</w:t>
       </w:r>
       <w:r>
         <w:t xml:space="preserve"> Als praktisch erweisen sich dabei die Funktionen </w:t>
@@ -2092,7 +2033,6 @@
       <w:r>
         <w:t xml:space="preserve"> aus der </w:t>
       </w:r>
-      <w:bookmarkStart w:id="0" w:name="_GoBack"/>
       <w:proofErr w:type="spellStart"/>
       <w:r>
         <w:rPr>
@@ -2102,15 +2042,12 @@
       </w:r>
       <w:proofErr w:type="spellEnd"/>
       <w:r>
-        <w:t xml:space="preserve"> </w:t>
-      </w:r>
-      <w:bookmarkEnd w:id="0"/>
-      <w:r>
-        <w:t>Bibliothek.</w:t>
+        <w:t xml:space="preserve"> Bibliothek.</w:t>
       </w:r>
     </w:p>
     <w:p>
       <w:r>
+        <w:lastRenderedPageBreak/>
         <w:t xml:space="preserve">Die letzte </w:t>
       </w:r>
       <w:r>
@@ -2161,39 +2098,121 @@
       </w:r>
     </w:p>
     <w:p>
-      <w:pPr>
-        <w:pStyle w:val="Listenabsatz"/>
-        <w:numPr>
-          <w:ilvl w:val="0"/>
-          <w:numId w:val="5"/>
-        </w:numPr>
-      </w:pPr>
-      <w:r>
-        <w:t>JavaScript Frameworks</w:t>
+      <w:r>
+        <w:t>Wir haben uns in diesem Projekt direkt mit der Programmierung von JavaScript in HTML Seiten au</w:t>
+      </w:r>
+      <w:r>
+        <w:t>s</w:t>
+      </w:r>
+      <w:r>
+        <w:t xml:space="preserve">einandergesetzt. </w:t>
+      </w:r>
+      <w:r>
+        <w:t>In der Praxis verwendet man im Allgemeinen sogenannte Frameworks, die oft sp</w:t>
+      </w:r>
+      <w:r>
+        <w:t>e</w:t>
+      </w:r>
+      <w:r>
+        <w:t>zialisiert für besondere Anforderungen fertige Bibliotheken anbieten – zum Beispiel zum Arbeiten mit dem HTML DOM und insbesondere CSS Klasse.</w:t>
       </w:r>
     </w:p>
     <w:p>
-      <w:pPr>
-        <w:pStyle w:val="Listenabsatz"/>
-        <w:numPr>
-          <w:ilvl w:val="0"/>
-          <w:numId w:val="5"/>
-        </w:numPr>
-      </w:pPr>
-      <w:r>
+      <w:r>
+        <w:t xml:space="preserve">Zusätzlich kann über JavaScript auch direkt mit einem Web Server und dort zum Beispiel PHP </w:t>
+      </w:r>
+      <w:proofErr w:type="spellStart"/>
+      <w:r>
+        <w:t>Scri</w:t>
+      </w:r>
+      <w:r>
+        <w:t>p</w:t>
+      </w:r>
+      <w:r>
+        <w:t>ten</w:t>
+      </w:r>
+      <w:proofErr w:type="spellEnd"/>
+      <w:r>
+        <w:t xml:space="preserve"> kommuniziert werden. Daten oder HTML Fragmente </w:t>
+      </w:r>
+      <w:r>
+        <w:t>werden dann in die HTML Seite eingemischt, Gerade dieses Zusammenspiel zwischen Client Programmierung im Browser und Unterstützung durch Web Dienste machen die Stärke moderner Web Anwendungen aus.</w:t>
+      </w:r>
+    </w:p>
+    <w:p>
+      <w:r>
+        <w:t>In diesem Zusammen</w:t>
+      </w:r>
+      <w:r>
+        <w:t xml:space="preserve">hang werden wir kurz auf die Abkürzungen </w:t>
+      </w:r>
+      <w:r>
+        <w:rPr>
+          <w:i/>
+        </w:rPr>
         <w:t>SPA</w:t>
       </w:r>
       <w:r>
-        <w:t xml:space="preserve"> &amp; </w:t>
-      </w:r>
-      <w:r>
+        <w:t xml:space="preserve"> (</w:t>
+      </w:r>
+      <w:r>
+        <w:rPr>
+          <w:i/>
+        </w:rPr>
+        <w:t>Single-Page-</w:t>
+      </w:r>
+      <w:proofErr w:type="spellStart"/>
+      <w:r>
+        <w:rPr>
+          <w:i/>
+        </w:rPr>
+        <w:t>Application</w:t>
+      </w:r>
+      <w:proofErr w:type="spellEnd"/>
+      <w:r>
+        <w:t xml:space="preserve">) und </w:t>
+      </w:r>
+      <w:r>
+        <w:rPr>
+          <w:i/>
+        </w:rPr>
         <w:t>AJAX</w:t>
       </w:r>
       <w:r>
-        <w:t xml:space="preserve"> für Daten und HTML</w:t>
+        <w:t xml:space="preserve"> (</w:t>
+      </w:r>
+      <w:proofErr w:type="spellStart"/>
+      <w:r>
+        <w:rPr>
+          <w:i/>
+        </w:rPr>
+        <w:t>Asynchronous</w:t>
+      </w:r>
+      <w:proofErr w:type="spellEnd"/>
+      <w:r>
+        <w:rPr>
+          <w:i/>
+        </w:rPr>
+        <w:t>-JavaScript-</w:t>
+      </w:r>
+      <w:proofErr w:type="spellStart"/>
+      <w:r>
+        <w:rPr>
+          <w:i/>
+        </w:rPr>
+        <w:t>And</w:t>
+      </w:r>
+      <w:proofErr w:type="spellEnd"/>
+      <w:r>
+        <w:rPr>
+          <w:i/>
+        </w:rPr>
+        <w:t>-XML</w:t>
+      </w:r>
+      <w:r>
+        <w:t>) und deren Bedeutung eingehen.</w:t>
       </w:r>
     </w:p>
-    <w:p/>
     <w:sectPr>
       <w:pgSz w:w="11906" w:h="16838"/>
       <w:pgMar w:top="1417" w:right="1417" w:bottom="1134" w:left="1417" w:header="708" w:footer="708" w:gutter="0"/>

</xml_diff>